<commit_message>
fix: fase 1 metodologia
</commit_message>
<xml_diff>
--- a/Fase 1/Evidencias Grupales/1.5_GuiaEstudiante_Fase 1_Definicion Proyecto APT (Español).docx
+++ b/Fase 1/Evidencias Grupales/1.5_GuiaEstudiante_Fase 1_Definicion Proyecto APT (Español).docx
@@ -19,7 +19,7 @@
               <wp:anchor allowOverlap="1" behindDoc="0" distB="0" distT="0" distL="114300" distR="114300" hidden="0" layoutInCell="1" locked="0" relativeHeight="0" simplePos="0">
                 <wp:simplePos x="0" y="0"/>
                 <wp:positionH relativeFrom="column">
-                  <wp:posOffset>-431799</wp:posOffset>
+                  <wp:posOffset>-419099</wp:posOffset>
                 </wp:positionH>
                 <wp:positionV relativeFrom="paragraph">
                   <wp:posOffset>25400</wp:posOffset>
@@ -27,7 +27,7 @@
                 <wp:extent cx="6580505" cy="1486535"/>
                 <wp:effectExtent b="0" l="0" r="0" t="0"/>
                 <wp:wrapNone/>
-                <wp:docPr id="48" name=""/>
+                <wp:docPr id="1" name=""/>
                 <a:graphic>
                   <a:graphicData uri="http://schemas.microsoft.com/office/word/2010/wordprocessingGroup">
                     <wpg:wgp>
@@ -46,8 +46,8 @@
                           <a:xfrm>
                             <a:off x="2055748" y="3036733"/>
                             <a:ext cx="6580505" cy="1486535"/>
-                            <a:chOff x="0" y="0"/>
-                            <a:chExt cx="5903463" cy="1486894"/>
+                            <a:chOff x="2055725" y="3036725"/>
+                            <a:chExt cx="6580550" cy="1486550"/>
                           </a:xfrm>
                         </wpg:grpSpPr>
                         <wps:wsp>
@@ -55,8 +55,8 @@
                           <wps:cNvPr id="3" name="Shape 3"/>
                           <wps:spPr>
                             <a:xfrm>
-                              <a:off x="0" y="0"/>
-                              <a:ext cx="5903450" cy="1486875"/>
+                              <a:off x="2055725" y="3036725"/>
+                              <a:ext cx="6580550" cy="1486550"/>
                             </a:xfrm>
                             <a:prstGeom prst="rect">
                               <a:avLst/>
@@ -82,138 +82,181 @@
                             <a:noAutofit/>
                           </wps:bodyPr>
                         </wps:wsp>
-                        <wps:wsp>
-                          <wps:cNvSpPr/>
-                          <wps:cNvPr id="4" name="Shape 4"/>
-                          <wps:spPr>
+                        <wpg:grpSp>
+                          <wpg:cNvGrpSpPr/>
+                          <wpg:grpSpPr>
                             <a:xfrm>
-                              <a:off x="1024758" y="239160"/>
-                              <a:ext cx="4878705" cy="1236313"/>
+                              <a:off x="2055748" y="3036733"/>
+                              <a:ext cx="6580505" cy="1486535"/>
+                              <a:chOff x="0" y="0"/>
+                              <a:chExt cx="5903463" cy="1486894"/>
                             </a:xfrm>
-                            <a:prstGeom prst="rect">
-                              <a:avLst/>
-                            </a:prstGeom>
-                            <a:noFill/>
-                            <a:ln>
+                          </wpg:grpSpPr>
+                          <wps:wsp>
+                            <wps:cNvSpPr/>
+                            <wps:cNvPr id="5" name="Shape 5"/>
+                            <wps:spPr>
+                              <a:xfrm>
+                                <a:off x="0" y="0"/>
+                                <a:ext cx="5903450" cy="1486875"/>
+                              </a:xfrm>
+                              <a:prstGeom prst="rect">
+                                <a:avLst/>
+                              </a:prstGeom>
                               <a:noFill/>
-                            </a:ln>
-                          </wps:spPr>
-                          <wps:txbx>
-                            <w:txbxContent>
-                              <w:p>
-                                <w:pPr>
-                                  <w:spacing w:after="0" w:before="0" w:line="240"/>
-                                  <w:ind w:left="0" w:right="0" w:firstLine="0"/>
-                                  <w:jc w:val="left"/>
-                                  <w:textDirection w:val="btLr"/>
-                                </w:pPr>
-                              </w:p>
-                              <w:p>
-                                <w:pPr>
-                                  <w:spacing w:after="0" w:before="0" w:line="240"/>
-                                  <w:ind w:left="0" w:right="0" w:firstLine="0"/>
-                                  <w:jc w:val="left"/>
-                                  <w:textDirection w:val="btLr"/>
-                                </w:pPr>
-                                <w:r>
-                                  <w:rPr>
-                                    <w:rFonts w:ascii="Calibri" w:cs="Calibri" w:eastAsia="Calibri" w:hAnsi="Calibri"/>
-                                    <w:b w:val="1"/>
-                                    <w:i w:val="0"/>
-                                    <w:smallCaps w:val="0"/>
-                                    <w:strike w:val="0"/>
-                                    <w:color w:val="ff0000"/>
-                                    <w:sz w:val="48"/>
-                                    <w:vertAlign w:val="baseline"/>
-                                  </w:rPr>
-                                </w:r>
-                                <w:r>
-                                  <w:rPr>
-                                    <w:rFonts w:ascii="Calibri" w:cs="Calibri" w:eastAsia="Calibri" w:hAnsi="Calibri"/>
-                                    <w:b w:val="1"/>
-                                    <w:i w:val="0"/>
-                                    <w:smallCaps w:val="0"/>
-                                    <w:strike w:val="0"/>
-                                    <w:color w:val="1f3864"/>
-                                    <w:sz w:val="48"/>
-                                    <w:vertAlign w:val="baseline"/>
-                                  </w:rPr>
-                                  <w:t xml:space="preserve">Guía1. Definición Proyecto APT </w:t>
-                                </w:r>
-                              </w:p>
-                              <w:p>
-                                <w:pPr>
-                                  <w:spacing w:after="0" w:before="0" w:line="240"/>
-                                  <w:ind w:left="0" w:right="0" w:firstLine="0"/>
-                                  <w:jc w:val="left"/>
-                                  <w:textDirection w:val="btLr"/>
-                                </w:pPr>
-                                <w:r>
-                                  <w:rPr>
-                                    <w:rFonts w:ascii="Calibri" w:cs="Calibri" w:eastAsia="Calibri" w:hAnsi="Calibri"/>
-                                    <w:b w:val="1"/>
-                                    <w:i w:val="0"/>
-                                    <w:smallCaps w:val="0"/>
-                                    <w:strike w:val="0"/>
-                                    <w:color w:val="1f3864"/>
-                                    <w:sz w:val="48"/>
-                                    <w:vertAlign w:val="baseline"/>
-                                  </w:rPr>
-                                </w:r>
-                                <w:r>
-                                  <w:rPr>
-                                    <w:rFonts w:ascii="Calibri" w:cs="Calibri" w:eastAsia="Calibri" w:hAnsi="Calibri"/>
-                                    <w:b w:val="1"/>
-                                    <w:i w:val="0"/>
-                                    <w:smallCaps w:val="0"/>
-                                    <w:strike w:val="0"/>
-                                    <w:color w:val="1f3864"/>
-                                    <w:sz w:val="48"/>
-                                    <w:vertAlign w:val="baseline"/>
-                                  </w:rPr>
-                                  <w:t xml:space="preserve">Asignatura Capstone</w:t>
-                                </w:r>
-                              </w:p>
-                            </w:txbxContent>
-                          </wps:txbx>
-                          <wps:bodyPr anchorCtr="0" anchor="t" bIns="45700" lIns="91425" spcFirstLastPara="1" rIns="91425" wrap="square" tIns="45700">
-                            <a:noAutofit/>
-                          </wps:bodyPr>
-                        </wps:wsp>
-                        <wps:wsp>
-                          <wps:cNvSpPr/>
-                          <wps:cNvPr id="5" name="Shape 5"/>
-                          <wps:spPr>
-                            <a:xfrm>
-                              <a:off x="0" y="0"/>
-                              <a:ext cx="993140" cy="1486894"/>
-                            </a:xfrm>
-                            <a:prstGeom prst="rect">
-                              <a:avLst/>
-                            </a:prstGeom>
-                            <a:solidFill>
-                              <a:srgbClr val="1F3864"/>
-                            </a:solidFill>
-                            <a:ln>
+                              <a:ln>
+                                <a:noFill/>
+                              </a:ln>
+                            </wps:spPr>
+                            <wps:txbx>
+                              <w:txbxContent>
+                                <w:p>
+                                  <w:pPr>
+                                    <w:spacing w:after="0" w:before="0" w:line="240"/>
+                                    <w:ind w:left="0" w:right="0" w:firstLine="0"/>
+                                    <w:jc w:val="left"/>
+                                    <w:textDirection w:val="btLr"/>
+                                  </w:pPr>
+                                </w:p>
+                              </w:txbxContent>
+                            </wps:txbx>
+                            <wps:bodyPr anchorCtr="0" anchor="ctr" bIns="91425" lIns="91425" spcFirstLastPara="1" rIns="91425" wrap="square" tIns="91425">
+                              <a:noAutofit/>
+                            </wps:bodyPr>
+                          </wps:wsp>
+                          <wps:wsp>
+                            <wps:cNvSpPr/>
+                            <wps:cNvPr id="6" name="Shape 6"/>
+                            <wps:spPr>
+                              <a:xfrm>
+                                <a:off x="1024758" y="239160"/>
+                                <a:ext cx="4878705" cy="1236313"/>
+                              </a:xfrm>
+                              <a:prstGeom prst="rect">
+                                <a:avLst/>
+                              </a:prstGeom>
                               <a:noFill/>
-                            </a:ln>
-                          </wps:spPr>
-                          <wps:txbx>
-                            <w:txbxContent>
-                              <w:p>
-                                <w:pPr>
-                                  <w:spacing w:after="0" w:before="0" w:line="240"/>
-                                  <w:ind w:left="0" w:right="0" w:firstLine="0"/>
-                                  <w:jc w:val="left"/>
-                                  <w:textDirection w:val="btLr"/>
-                                </w:pPr>
-                              </w:p>
-                            </w:txbxContent>
-                          </wps:txbx>
-                          <wps:bodyPr anchorCtr="0" anchor="ctr" bIns="91425" lIns="91425" spcFirstLastPara="1" rIns="91425" wrap="square" tIns="91425">
-                            <a:noAutofit/>
-                          </wps:bodyPr>
-                        </wps:wsp>
+                              <a:ln>
+                                <a:noFill/>
+                              </a:ln>
+                            </wps:spPr>
+                            <wps:txbx>
+                              <w:txbxContent>
+                                <w:p>
+                                  <w:pPr>
+                                    <w:spacing w:after="0" w:before="0" w:line="240"/>
+                                    <w:ind w:left="0" w:right="0" w:firstLine="0"/>
+                                    <w:jc w:val="left"/>
+                                    <w:textDirection w:val="btLr"/>
+                                  </w:pPr>
+                                </w:p>
+                                <w:p>
+                                  <w:pPr>
+                                    <w:spacing w:after="0" w:before="0" w:line="240"/>
+                                    <w:ind w:left="0" w:right="0" w:firstLine="0"/>
+                                    <w:jc w:val="left"/>
+                                    <w:textDirection w:val="btLr"/>
+                                  </w:pPr>
+                                  <w:r>
+                                    <w:rPr>
+                                      <w:rFonts w:ascii="Arial" w:cs="Arial" w:eastAsia="Arial" w:hAnsi="Arial"/>
+                                      <w:b w:val="0"/>
+                                      <w:i w:val="0"/>
+                                      <w:smallCaps w:val="0"/>
+                                      <w:strike w:val="0"/>
+                                      <w:color w:val="000000"/>
+                                      <w:sz w:val="28"/>
+                                      <w:vertAlign w:val="baseline"/>
+                                    </w:rPr>
+                                  </w:r>
+                                  <w:r>
+                                    <w:rPr>
+                                      <w:rFonts w:ascii="Calibri" w:cs="Calibri" w:eastAsia="Calibri" w:hAnsi="Calibri"/>
+                                      <w:b w:val="1"/>
+                                      <w:i w:val="0"/>
+                                      <w:smallCaps w:val="0"/>
+                                      <w:strike w:val="0"/>
+                                      <w:color w:val="1f3864"/>
+                                      <w:sz w:val="48"/>
+                                      <w:vertAlign w:val="baseline"/>
+                                    </w:rPr>
+                                    <w:t xml:space="preserve">Guía1. Definición Proyecto APT </w:t>
+                                  </w:r>
+                                </w:p>
+                                <w:p>
+                                  <w:pPr>
+                                    <w:spacing w:after="0" w:before="0" w:line="240"/>
+                                    <w:ind w:left="0" w:right="0" w:firstLine="0"/>
+                                    <w:jc w:val="left"/>
+                                    <w:textDirection w:val="btLr"/>
+                                  </w:pPr>
+                                  <w:r>
+                                    <w:rPr>
+                                      <w:rFonts w:ascii="Calibri" w:cs="Calibri" w:eastAsia="Calibri" w:hAnsi="Calibri"/>
+                                      <w:b w:val="1"/>
+                                      <w:i w:val="0"/>
+                                      <w:smallCaps w:val="0"/>
+                                      <w:strike w:val="0"/>
+                                      <w:color w:val="1f3864"/>
+                                      <w:sz w:val="48"/>
+                                      <w:vertAlign w:val="baseline"/>
+                                    </w:rPr>
+                                  </w:r>
+                                  <w:r>
+                                    <w:rPr>
+                                      <w:rFonts w:ascii="Calibri" w:cs="Calibri" w:eastAsia="Calibri" w:hAnsi="Calibri"/>
+                                      <w:b w:val="1"/>
+                                      <w:i w:val="0"/>
+                                      <w:smallCaps w:val="0"/>
+                                      <w:strike w:val="0"/>
+                                      <w:color w:val="1f3864"/>
+                                      <w:sz w:val="48"/>
+                                      <w:vertAlign w:val="baseline"/>
+                                    </w:rPr>
+                                    <w:t xml:space="preserve">Asignatura Capstone</w:t>
+                                  </w:r>
+                                </w:p>
+                              </w:txbxContent>
+                            </wps:txbx>
+                            <wps:bodyPr anchorCtr="0" anchor="t" bIns="45700" lIns="91425" spcFirstLastPara="1" rIns="91425" wrap="square" tIns="45700">
+                              <a:noAutofit/>
+                            </wps:bodyPr>
+                          </wps:wsp>
+                          <wps:wsp>
+                            <wps:cNvSpPr/>
+                            <wps:cNvPr id="7" name="Shape 7"/>
+                            <wps:spPr>
+                              <a:xfrm>
+                                <a:off x="0" y="0"/>
+                                <a:ext cx="993140" cy="1486894"/>
+                              </a:xfrm>
+                              <a:prstGeom prst="rect">
+                                <a:avLst/>
+                              </a:prstGeom>
+                              <a:solidFill>
+                                <a:srgbClr val="1F3864"/>
+                              </a:solidFill>
+                              <a:ln>
+                                <a:noFill/>
+                              </a:ln>
+                            </wps:spPr>
+                            <wps:txbx>
+                              <w:txbxContent>
+                                <w:p>
+                                  <w:pPr>
+                                    <w:spacing w:after="0" w:before="0" w:line="240"/>
+                                    <w:ind w:left="0" w:right="0" w:firstLine="0"/>
+                                    <w:jc w:val="left"/>
+                                    <w:textDirection w:val="btLr"/>
+                                  </w:pPr>
+                                </w:p>
+                              </w:txbxContent>
+                            </wps:txbx>
+                            <wps:bodyPr anchorCtr="0" anchor="ctr" bIns="91425" lIns="91425" spcFirstLastPara="1" rIns="91425" wrap="square" tIns="91425">
+                              <a:noAutofit/>
+                            </wps:bodyPr>
+                          </wps:wsp>
+                        </wpg:grpSp>
                       </wpg:grpSp>
                     </wpg:wgp>
                   </a:graphicData>
@@ -226,7 +269,7 @@
               <wp:anchor allowOverlap="1" behindDoc="0" distB="0" distT="0" distL="114300" distR="114300" hidden="0" layoutInCell="1" locked="0" relativeHeight="0" simplePos="0">
                 <wp:simplePos x="0" y="0"/>
                 <wp:positionH relativeFrom="column">
-                  <wp:posOffset>-431799</wp:posOffset>
+                  <wp:posOffset>-419099</wp:posOffset>
                 </wp:positionH>
                 <wp:positionV relativeFrom="paragraph">
                   <wp:posOffset>25400</wp:posOffset>
@@ -234,7 +277,7 @@
                 <wp:extent cx="6580505" cy="1486535"/>
                 <wp:effectExtent b="0" l="0" r="0" t="0"/>
                 <wp:wrapNone/>
-                <wp:docPr id="48" name="image2.png"/>
+                <wp:docPr id="1" name="image2.png"/>
                 <a:graphic>
                   <a:graphicData uri="http://schemas.openxmlformats.org/drawingml/2006/picture">
                     <pic:pic>
@@ -243,7 +286,7 @@
                         <pic:cNvPicPr preferRelativeResize="0"/>
                       </pic:nvPicPr>
                       <pic:blipFill>
-                        <a:blip r:embed="rId8"/>
+                        <a:blip r:embed="rId7"/>
                         <a:srcRect/>
                         <a:stretch>
                           <a:fillRect/>
@@ -338,7 +381,7 @@
         <w:widowControl w:val="1"/>
         <w:numPr>
           <w:ilvl w:val="0"/>
-          <w:numId w:val="2"/>
+          <w:numId w:val="7"/>
         </w:numPr>
         <w:pBdr>
           <w:top w:space="0" w:sz="0" w:val="nil"/>
@@ -352,7 +395,6 @@
         <w:ind w:left="720" w:right="0" w:hanging="360"/>
         <w:jc w:val="left"/>
         <w:rPr>
-          <w:rFonts w:ascii="Calibri" w:cs="Calibri" w:eastAsia="Calibri" w:hAnsi="Calibri"/>
           <w:b w:val="1"/>
           <w:i w:val="0"/>
           <w:smallCaps w:val="0"/>
@@ -455,7 +497,6 @@
             <w:pPr>
               <w:keepNext w:val="0"/>
               <w:keepLines w:val="0"/>
-              <w:pageBreakBefore w:val="0"/>
               <w:widowControl w:val="1"/>
               <w:pBdr>
                 <w:top w:space="0" w:sz="0" w:val="nil"/>
@@ -844,7 +885,6 @@
             <w:pPr>
               <w:keepNext w:val="0"/>
               <w:keepLines w:val="0"/>
-              <w:pageBreakBefore w:val="0"/>
               <w:widowControl w:val="1"/>
               <w:pBdr>
                 <w:top w:space="0" w:sz="0" w:val="nil"/>
@@ -892,7 +932,6 @@
             <w:pPr>
               <w:keepNext w:val="0"/>
               <w:keepLines w:val="0"/>
-              <w:pageBreakBefore w:val="0"/>
               <w:widowControl w:val="1"/>
               <w:pBdr>
                 <w:top w:space="0" w:sz="0" w:val="nil"/>
@@ -1084,11 +1123,6 @@
               </w:rPr>
               <w:t xml:space="preserve">programación de software, arquitectura de software, gestión de proyectos informáticos y análisis y planificación de requerimientos informáticos</w:t>
             </w:r>
-            <w:r>
-              <w:rPr>
-                <w:rtl w:val="0"/>
-              </w:rPr>
-            </w:r>
           </w:p>
         </w:tc>
       </w:tr>
@@ -1142,12 +1176,11 @@
                 <w:ilvl w:val="0"/>
                 <w:numId w:val="1"/>
               </w:numPr>
-              <w:spacing w:after="0" w:afterAutospacing="0"/>
+              <w:spacing w:after="0" w:lineRule="auto"/>
               <w:ind w:left="720" w:hanging="360"/>
               <w:rPr>
                 <w:sz w:val="20"/>
                 <w:szCs w:val="20"/>
-                <w:u w:val="none"/>
               </w:rPr>
             </w:pPr>
             <w:r>
@@ -1157,6 +1190,11 @@
                 <w:rtl w:val="0"/>
               </w:rPr>
               <w:t xml:space="preserve">Desarrollar una solución de software utilizando técnicas que permitan sistematizar el proceso de desarrollo y mantenimiento, asegurando el logro de los objetivos.</w:t>
+            </w:r>
+            <w:r>
+              <w:rPr>
+                <w:rtl w:val="0"/>
+              </w:rPr>
             </w:r>
           </w:p>
           <w:p>
@@ -1165,12 +1203,11 @@
                 <w:ilvl w:val="0"/>
                 <w:numId w:val="1"/>
               </w:numPr>
-              <w:spacing w:after="0" w:afterAutospacing="0"/>
+              <w:spacing w:after="0" w:lineRule="auto"/>
               <w:ind w:left="720" w:hanging="360"/>
               <w:rPr>
                 <w:sz w:val="20"/>
                 <w:szCs w:val="20"/>
-                <w:u w:val="none"/>
               </w:rPr>
             </w:pPr>
             <w:r>
@@ -1180,6 +1217,11 @@
                 <w:rtl w:val="0"/>
               </w:rPr>
               <w:t xml:space="preserve">Programar consultas o rutinas para manipular información de una base de datos de acuerdo a los requerimientos de la organización.</w:t>
+            </w:r>
+            <w:r>
+              <w:rPr>
+                <w:rtl w:val="0"/>
+              </w:rPr>
             </w:r>
           </w:p>
           <w:p>
@@ -1188,12 +1230,11 @@
                 <w:ilvl w:val="0"/>
                 <w:numId w:val="1"/>
               </w:numPr>
-              <w:spacing w:after="0" w:afterAutospacing="0"/>
+              <w:spacing w:after="0" w:lineRule="auto"/>
               <w:ind w:left="720" w:hanging="360"/>
               <w:rPr>
                 <w:sz w:val="20"/>
                 <w:szCs w:val="20"/>
-                <w:u w:val="none"/>
               </w:rPr>
             </w:pPr>
             <w:r>
@@ -1203,6 +1244,11 @@
                 <w:rtl w:val="0"/>
               </w:rPr>
               <w:t xml:space="preserve">Construir el modelo arquitectónico de una solución sistémica que soporte los procesos de negocio de acuerdo los requerimientos de la organización y estándares industria.</w:t>
+            </w:r>
+            <w:r>
+              <w:rPr>
+                <w:rtl w:val="0"/>
+              </w:rPr>
             </w:r>
           </w:p>
           <w:p>
@@ -1215,7 +1261,6 @@
               <w:rPr>
                 <w:sz w:val="20"/>
                 <w:szCs w:val="20"/>
-                <w:u w:val="none"/>
               </w:rPr>
             </w:pPr>
             <w:r>
@@ -1225,6 +1270,11 @@
                 <w:rtl w:val="0"/>
               </w:rPr>
               <w:t xml:space="preserve">Implementar soluciones sistémicas integrales para automatizar y optimizar procesos de negocio de acuerdo a las necesidades de la organización</w:t>
+            </w:r>
+            <w:r>
+              <w:rPr>
+                <w:rtl w:val="0"/>
+              </w:rPr>
             </w:r>
           </w:p>
           <w:p>
@@ -1349,7 +1399,6 @@
             <w:pPr>
               <w:keepNext w:val="0"/>
               <w:keepLines w:val="0"/>
-              <w:pageBreakBefore w:val="0"/>
               <w:widowControl w:val="1"/>
               <w:pBdr>
                 <w:top w:space="0" w:sz="0" w:val="nil"/>
@@ -1554,15 +1603,14 @@
             <w:pPr>
               <w:numPr>
                 <w:ilvl w:val="0"/>
-                <w:numId w:val="5"/>
+                <w:numId w:val="10"/>
               </w:numPr>
-              <w:spacing w:after="0" w:afterAutospacing="0"/>
+              <w:spacing w:after="0" w:lineRule="auto"/>
               <w:ind w:left="720" w:hanging="360"/>
               <w:jc w:val="both"/>
               <w:rPr>
                 <w:sz w:val="20"/>
                 <w:szCs w:val="20"/>
-                <w:u w:val="none"/>
               </w:rPr>
             </w:pPr>
             <w:r>
@@ -1572,21 +1620,25 @@
                 <w:rtl w:val="0"/>
               </w:rPr>
               <w:t xml:space="preserve">Clientes de restaurantes: mejora su experiencia al darles más control sobre sus pedidos.</w:t>
+            </w:r>
+            <w:r>
+              <w:rPr>
+                <w:rtl w:val="0"/>
+              </w:rPr>
             </w:r>
           </w:p>
           <w:p>
             <w:pPr>
               <w:numPr>
                 <w:ilvl w:val="0"/>
-                <w:numId w:val="5"/>
+                <w:numId w:val="10"/>
               </w:numPr>
-              <w:spacing w:after="0" w:afterAutospacing="0"/>
+              <w:spacing w:after="0" w:lineRule="auto"/>
               <w:ind w:left="720" w:hanging="360"/>
               <w:jc w:val="both"/>
               <w:rPr>
                 <w:sz w:val="20"/>
                 <w:szCs w:val="20"/>
-                <w:u w:val="none"/>
               </w:rPr>
             </w:pPr>
             <w:r>
@@ -1596,21 +1648,25 @@
                 <w:rtl w:val="0"/>
               </w:rPr>
               <w:t xml:space="preserve">Personal de cocina: optimiza su flujo de trabajo con información en tiempo real.</w:t>
+            </w:r>
+            <w:r>
+              <w:rPr>
+                <w:rtl w:val="0"/>
+              </w:rPr>
             </w:r>
           </w:p>
           <w:p>
             <w:pPr>
               <w:numPr>
                 <w:ilvl w:val="0"/>
-                <w:numId w:val="5"/>
+                <w:numId w:val="10"/>
               </w:numPr>
-              <w:spacing w:after="0" w:afterAutospacing="0"/>
+              <w:spacing w:after="0" w:lineRule="auto"/>
               <w:ind w:left="720" w:hanging="360"/>
               <w:jc w:val="both"/>
               <w:rPr>
                 <w:sz w:val="20"/>
                 <w:szCs w:val="20"/>
-                <w:u w:val="none"/>
               </w:rPr>
             </w:pPr>
             <w:r>
@@ -1620,20 +1676,24 @@
                 <w:rtl w:val="0"/>
               </w:rPr>
               <w:t xml:space="preserve">Meseros: les permite enfocarse en mejorar el servicio al cliente en lugar de solo tomar pedidos.</w:t>
+            </w:r>
+            <w:r>
+              <w:rPr>
+                <w:rtl w:val="0"/>
+              </w:rPr>
             </w:r>
           </w:p>
           <w:p>
             <w:pPr>
               <w:numPr>
                 <w:ilvl w:val="0"/>
-                <w:numId w:val="5"/>
+                <w:numId w:val="10"/>
               </w:numPr>
               <w:ind w:left="720" w:hanging="360"/>
               <w:jc w:val="both"/>
               <w:rPr>
                 <w:sz w:val="20"/>
                 <w:szCs w:val="20"/>
-                <w:u w:val="none"/>
               </w:rPr>
             </w:pPr>
             <w:r>
@@ -1643,6 +1703,11 @@
                 <w:rtl w:val="0"/>
               </w:rPr>
               <w:t xml:space="preserve">Dueños de restaurantes: aumenta la eficiencia y potencialmente los ingresos.</w:t>
+            </w:r>
+            <w:r>
+              <w:rPr>
+                <w:rtl w:val="0"/>
+              </w:rPr>
             </w:r>
           </w:p>
           <w:p>
@@ -1666,15 +1731,14 @@
             <w:pPr>
               <w:numPr>
                 <w:ilvl w:val="0"/>
-                <w:numId w:val="14"/>
+                <w:numId w:val="6"/>
               </w:numPr>
-              <w:spacing w:after="0" w:afterAutospacing="0"/>
+              <w:spacing w:after="0" w:lineRule="auto"/>
               <w:ind w:left="720" w:hanging="360"/>
               <w:jc w:val="both"/>
               <w:rPr>
                 <w:sz w:val="20"/>
                 <w:szCs w:val="20"/>
-                <w:u w:val="none"/>
               </w:rPr>
             </w:pPr>
             <w:r>
@@ -1684,21 +1748,25 @@
                 <w:rtl w:val="0"/>
               </w:rPr>
               <w:t xml:space="preserve">Mejora la eficiencia operativa del restaurante, reduciendo errores en los pedidos y optimizando el tiempo del personal.</w:t>
+            </w:r>
+            <w:r>
+              <w:rPr>
+                <w:rtl w:val="0"/>
+              </w:rPr>
             </w:r>
           </w:p>
           <w:p>
             <w:pPr>
               <w:numPr>
                 <w:ilvl w:val="0"/>
-                <w:numId w:val="14"/>
+                <w:numId w:val="6"/>
               </w:numPr>
-              <w:spacing w:after="0" w:afterAutospacing="0"/>
+              <w:spacing w:after="0" w:lineRule="auto"/>
               <w:ind w:left="720" w:hanging="360"/>
               <w:jc w:val="both"/>
               <w:rPr>
                 <w:sz w:val="20"/>
                 <w:szCs w:val="20"/>
-                <w:u w:val="none"/>
               </w:rPr>
             </w:pPr>
             <w:r>
@@ -1708,21 +1776,25 @@
                 <w:rtl w:val="0"/>
               </w:rPr>
               <w:t xml:space="preserve">Aumenta la satisfacción del cliente al darles más control y transparencia en el proceso de pedido.</w:t>
+            </w:r>
+            <w:r>
+              <w:rPr>
+                <w:rtl w:val="0"/>
+              </w:rPr>
             </w:r>
           </w:p>
           <w:p>
             <w:pPr>
               <w:numPr>
                 <w:ilvl w:val="0"/>
-                <w:numId w:val="14"/>
+                <w:numId w:val="6"/>
               </w:numPr>
-              <w:spacing w:after="0" w:afterAutospacing="0"/>
+              <w:spacing w:after="0" w:lineRule="auto"/>
               <w:ind w:left="720" w:hanging="360"/>
               <w:jc w:val="both"/>
               <w:rPr>
                 <w:sz w:val="20"/>
                 <w:szCs w:val="20"/>
-                <w:u w:val="none"/>
               </w:rPr>
             </w:pPr>
             <w:r>
@@ -1732,20 +1804,24 @@
                 <w:rtl w:val="0"/>
               </w:rPr>
               <w:t xml:space="preserve">Proporciona datos valiosos sobre preferencias de los clientes y desempeño del restaurante.</w:t>
+            </w:r>
+            <w:r>
+              <w:rPr>
+                <w:rtl w:val="0"/>
+              </w:rPr>
             </w:r>
           </w:p>
           <w:p>
             <w:pPr>
               <w:numPr>
                 <w:ilvl w:val="0"/>
-                <w:numId w:val="14"/>
+                <w:numId w:val="6"/>
               </w:numPr>
               <w:ind w:left="720" w:hanging="360"/>
               <w:jc w:val="both"/>
               <w:rPr>
                 <w:sz w:val="20"/>
                 <w:szCs w:val="20"/>
-                <w:u w:val="none"/>
               </w:rPr>
             </w:pPr>
             <w:r>
@@ -1755,6 +1831,11 @@
                 <w:rtl w:val="0"/>
               </w:rPr>
               <w:t xml:space="preserve">Potencia la modernización del sector gastronómico, crucial en un mundo cada vez más digitalizado.</w:t>
+            </w:r>
+            <w:r>
+              <w:rPr>
+                <w:rtl w:val="0"/>
+              </w:rPr>
             </w:r>
           </w:p>
           <w:p>
@@ -1778,7 +1859,6 @@
             <w:pPr>
               <w:keepNext w:val="0"/>
               <w:keepLines w:val="0"/>
-              <w:pageBreakBefore w:val="0"/>
               <w:widowControl w:val="1"/>
               <w:pBdr>
                 <w:top w:space="0" w:sz="0" w:val="nil"/>
@@ -1904,15 +1984,14 @@
             <w:pPr>
               <w:numPr>
                 <w:ilvl w:val="0"/>
-                <w:numId w:val="8"/>
+                <w:numId w:val="13"/>
               </w:numPr>
-              <w:spacing w:after="0" w:afterAutospacing="0"/>
+              <w:spacing w:after="0" w:lineRule="auto"/>
               <w:ind w:left="720" w:hanging="360"/>
               <w:jc w:val="both"/>
               <w:rPr>
                 <w:sz w:val="20"/>
                 <w:szCs w:val="20"/>
-                <w:u w:val="none"/>
               </w:rPr>
             </w:pPr>
             <w:r>
@@ -1922,21 +2001,25 @@
                 <w:rtl w:val="0"/>
               </w:rPr>
               <w:t xml:space="preserve">Interfaz intuitiva que muestra el menú completo del restaurante.</w:t>
+            </w:r>
+            <w:r>
+              <w:rPr>
+                <w:rtl w:val="0"/>
+              </w:rPr>
             </w:r>
           </w:p>
           <w:p>
             <w:pPr>
               <w:numPr>
                 <w:ilvl w:val="0"/>
-                <w:numId w:val="8"/>
+                <w:numId w:val="13"/>
               </w:numPr>
-              <w:spacing w:after="0" w:afterAutospacing="0"/>
+              <w:spacing w:after="0" w:lineRule="auto"/>
               <w:ind w:left="720" w:hanging="360"/>
               <w:jc w:val="both"/>
               <w:rPr>
                 <w:sz w:val="20"/>
                 <w:szCs w:val="20"/>
-                <w:u w:val="none"/>
               </w:rPr>
             </w:pPr>
             <w:r>
@@ -1946,21 +2029,25 @@
                 <w:rtl w:val="0"/>
               </w:rPr>
               <w:t xml:space="preserve">Funcionalidad de carrito compartido para que los comensales puedan realizar pedidos en conjunto.</w:t>
+            </w:r>
+            <w:r>
+              <w:rPr>
+                <w:rtl w:val="0"/>
+              </w:rPr>
             </w:r>
           </w:p>
           <w:p>
             <w:pPr>
               <w:numPr>
                 <w:ilvl w:val="0"/>
-                <w:numId w:val="8"/>
+                <w:numId w:val="13"/>
               </w:numPr>
-              <w:spacing w:after="0" w:afterAutospacing="0"/>
+              <w:spacing w:after="0" w:lineRule="auto"/>
               <w:ind w:left="720" w:hanging="360"/>
               <w:jc w:val="both"/>
               <w:rPr>
                 <w:sz w:val="20"/>
                 <w:szCs w:val="20"/>
-                <w:u w:val="none"/>
               </w:rPr>
             </w:pPr>
             <w:r>
@@ -1970,20 +2057,24 @@
                 <w:rtl w:val="0"/>
               </w:rPr>
               <w:t xml:space="preserve">Sistema temporizador de 3 minutos para modificaciones sin intervención del mesero.</w:t>
+            </w:r>
+            <w:r>
+              <w:rPr>
+                <w:rtl w:val="0"/>
+              </w:rPr>
             </w:r>
           </w:p>
           <w:p>
             <w:pPr>
               <w:numPr>
                 <w:ilvl w:val="0"/>
-                <w:numId w:val="8"/>
+                <w:numId w:val="13"/>
               </w:numPr>
               <w:ind w:left="720" w:hanging="360"/>
               <w:jc w:val="both"/>
               <w:rPr>
                 <w:sz w:val="20"/>
                 <w:szCs w:val="20"/>
-                <w:u w:val="none"/>
               </w:rPr>
             </w:pPr>
             <w:r>
@@ -1994,6 +2085,11 @@
               </w:rPr>
               <w:t xml:space="preserve">Visualización en tiempo real del estado de los pedidos.</w:t>
             </w:r>
+            <w:r>
+              <w:rPr>
+                <w:rtl w:val="0"/>
+              </w:rPr>
+            </w:r>
           </w:p>
           <w:p>
             <w:pPr>
@@ -2010,6 +2106,282 @@
                 <w:rtl w:val="0"/>
               </w:rPr>
               <w:t xml:space="preserve">2. Aplicación para la cocina:</w:t>
+            </w:r>
+          </w:p>
+          <w:p>
+            <w:pPr>
+              <w:numPr>
+                <w:ilvl w:val="0"/>
+                <w:numId w:val="4"/>
+              </w:numPr>
+              <w:spacing w:after="0" w:lineRule="auto"/>
+              <w:ind w:left="720" w:hanging="360"/>
+              <w:jc w:val="both"/>
+              <w:rPr>
+                <w:sz w:val="20"/>
+                <w:szCs w:val="20"/>
+              </w:rPr>
+            </w:pPr>
+            <w:r>
+              <w:rPr>
+                <w:sz w:val="20"/>
+                <w:szCs w:val="20"/>
+                <w:rtl w:val="0"/>
+              </w:rPr>
+              <w:t xml:space="preserve">Panel de control que muestra la lista de pedidos entrantes.</w:t>
+            </w:r>
+            <w:r>
+              <w:rPr>
+                <w:rtl w:val="0"/>
+              </w:rPr>
+            </w:r>
+          </w:p>
+          <w:p>
+            <w:pPr>
+              <w:numPr>
+                <w:ilvl w:val="0"/>
+                <w:numId w:val="4"/>
+              </w:numPr>
+              <w:spacing w:after="0" w:lineRule="auto"/>
+              <w:ind w:left="720" w:hanging="360"/>
+              <w:jc w:val="both"/>
+              <w:rPr>
+                <w:sz w:val="20"/>
+                <w:szCs w:val="20"/>
+              </w:rPr>
+            </w:pPr>
+            <w:r>
+              <w:rPr>
+                <w:sz w:val="20"/>
+                <w:szCs w:val="20"/>
+                <w:rtl w:val="0"/>
+              </w:rPr>
+              <w:t xml:space="preserve">Detalles completos de cada pedido al hacer clic.</w:t>
+            </w:r>
+            <w:r>
+              <w:rPr>
+                <w:rtl w:val="0"/>
+              </w:rPr>
+            </w:r>
+          </w:p>
+          <w:p>
+            <w:pPr>
+              <w:numPr>
+                <w:ilvl w:val="0"/>
+                <w:numId w:val="4"/>
+              </w:numPr>
+              <w:ind w:left="720" w:hanging="360"/>
+              <w:jc w:val="both"/>
+              <w:rPr>
+                <w:sz w:val="20"/>
+                <w:szCs w:val="20"/>
+              </w:rPr>
+            </w:pPr>
+            <w:r>
+              <w:rPr>
+                <w:sz w:val="20"/>
+                <w:szCs w:val="20"/>
+                <w:rtl w:val="0"/>
+              </w:rPr>
+              <w:t xml:space="preserve">Capacidad para actualizar el estado de los pedidos (preparando, finalizado).</w:t>
+            </w:r>
+            <w:r>
+              <w:rPr>
+                <w:rtl w:val="0"/>
+              </w:rPr>
+            </w:r>
+          </w:p>
+          <w:p>
+            <w:pPr>
+              <w:jc w:val="both"/>
+              <w:rPr>
+                <w:sz w:val="20"/>
+                <w:szCs w:val="20"/>
+              </w:rPr>
+            </w:pPr>
+            <w:r>
+              <w:rPr>
+                <w:sz w:val="20"/>
+                <w:szCs w:val="20"/>
+                <w:rtl w:val="0"/>
+              </w:rPr>
+              <w:t xml:space="preserve">3. Menú digital para teléfonos móviles:</w:t>
+            </w:r>
+          </w:p>
+          <w:p>
+            <w:pPr>
+              <w:numPr>
+                <w:ilvl w:val="0"/>
+                <w:numId w:val="11"/>
+              </w:numPr>
+              <w:spacing w:after="0" w:lineRule="auto"/>
+              <w:ind w:left="720" w:hanging="360"/>
+              <w:jc w:val="both"/>
+              <w:rPr>
+                <w:sz w:val="20"/>
+                <w:szCs w:val="20"/>
+              </w:rPr>
+            </w:pPr>
+            <w:r>
+              <w:rPr>
+                <w:sz w:val="20"/>
+                <w:szCs w:val="20"/>
+                <w:rtl w:val="0"/>
+              </w:rPr>
+              <w:t xml:space="preserve">Versión optimizada del menú para dispositivos personales.</w:t>
+            </w:r>
+            <w:r>
+              <w:rPr>
+                <w:rtl w:val="0"/>
+              </w:rPr>
+            </w:r>
+          </w:p>
+          <w:p>
+            <w:pPr>
+              <w:numPr>
+                <w:ilvl w:val="0"/>
+                <w:numId w:val="11"/>
+              </w:numPr>
+              <w:ind w:left="720" w:hanging="360"/>
+              <w:jc w:val="both"/>
+              <w:rPr>
+                <w:sz w:val="20"/>
+                <w:szCs w:val="20"/>
+              </w:rPr>
+            </w:pPr>
+            <w:r>
+              <w:rPr>
+                <w:sz w:val="20"/>
+                <w:szCs w:val="20"/>
+                <w:rtl w:val="0"/>
+              </w:rPr>
+              <w:t xml:space="preserve">Sincronización con el sistema principal para una experiencia fluida.</w:t>
+            </w:r>
+            <w:r>
+              <w:rPr>
+                <w:rtl w:val="0"/>
+              </w:rPr>
+            </w:r>
+          </w:p>
+          <w:p>
+            <w:pPr>
+              <w:jc w:val="both"/>
+              <w:rPr>
+                <w:sz w:val="20"/>
+                <w:szCs w:val="20"/>
+              </w:rPr>
+            </w:pPr>
+            <w:r>
+              <w:rPr>
+                <w:sz w:val="20"/>
+                <w:szCs w:val="20"/>
+                <w:rtl w:val="0"/>
+              </w:rPr>
+              <w:t xml:space="preserve">4. Aplicación para los administradores</w:t>
+            </w:r>
+          </w:p>
+          <w:p>
+            <w:pPr>
+              <w:numPr>
+                <w:ilvl w:val="0"/>
+                <w:numId w:val="5"/>
+              </w:numPr>
+              <w:spacing w:after="0" w:lineRule="auto"/>
+              <w:ind w:left="720" w:hanging="360"/>
+              <w:jc w:val="both"/>
+              <w:rPr>
+                <w:sz w:val="20"/>
+                <w:szCs w:val="20"/>
+              </w:rPr>
+            </w:pPr>
+            <w:r>
+              <w:rPr>
+                <w:sz w:val="20"/>
+                <w:szCs w:val="20"/>
+                <w:rtl w:val="0"/>
+              </w:rPr>
+              <w:t xml:space="preserve">Datos de los clientes y dashboards</w:t>
+            </w:r>
+            <w:r>
+              <w:rPr>
+                <w:rtl w:val="0"/>
+              </w:rPr>
+            </w:r>
+          </w:p>
+          <w:p>
+            <w:pPr>
+              <w:numPr>
+                <w:ilvl w:val="0"/>
+                <w:numId w:val="5"/>
+              </w:numPr>
+              <w:ind w:left="720" w:hanging="360"/>
+              <w:jc w:val="both"/>
+              <w:rPr>
+                <w:sz w:val="20"/>
+                <w:szCs w:val="20"/>
+              </w:rPr>
+            </w:pPr>
+            <w:r>
+              <w:rPr>
+                <w:sz w:val="20"/>
+                <w:szCs w:val="20"/>
+                <w:rtl w:val="0"/>
+              </w:rPr>
+              <w:t xml:space="preserve">Editor de menú o carta</w:t>
+            </w:r>
+            <w:r>
+              <w:rPr>
+                <w:rtl w:val="0"/>
+              </w:rPr>
+            </w:r>
+          </w:p>
+          <w:p>
+            <w:pPr>
+              <w:ind w:left="720" w:firstLine="0"/>
+              <w:jc w:val="both"/>
+              <w:rPr>
+                <w:sz w:val="20"/>
+                <w:szCs w:val="20"/>
+              </w:rPr>
+            </w:pPr>
+            <w:r>
+              <w:rPr>
+                <w:rtl w:val="0"/>
+              </w:rPr>
+            </w:r>
+          </w:p>
+          <w:p>
+            <w:pPr>
+              <w:jc w:val="both"/>
+              <w:rPr>
+                <w:sz w:val="20"/>
+                <w:szCs w:val="20"/>
+              </w:rPr>
+            </w:pPr>
+            <w:r>
+              <w:rPr>
+                <w:sz w:val="20"/>
+                <w:szCs w:val="20"/>
+                <w:rtl w:val="0"/>
+              </w:rPr>
+              <w:t xml:space="preserve">El proyecto se abordará en fases:</w:t>
+            </w:r>
+          </w:p>
+          <w:p>
+            <w:pPr>
+              <w:jc w:val="both"/>
+              <w:rPr>
+                <w:sz w:val="20"/>
+                <w:szCs w:val="20"/>
+              </w:rPr>
+            </w:pPr>
+            <w:r>
+              <w:rPr>
+                <w:sz w:val="20"/>
+                <w:szCs w:val="20"/>
+                <w:rtl w:val="0"/>
+              </w:rPr>
+              <w:t xml:space="preserve">1. Diseño y planificación:</w:t>
             </w:r>
           </w:p>
           <w:p>
@@ -2018,22 +2390,26 @@
                 <w:ilvl w:val="0"/>
                 <w:numId w:val="12"/>
               </w:numPr>
-              <w:spacing w:after="0" w:afterAutospacing="0"/>
+              <w:spacing w:after="0" w:lineRule="auto"/>
               <w:ind w:left="720" w:hanging="360"/>
               <w:jc w:val="both"/>
               <w:rPr>
                 <w:sz w:val="20"/>
                 <w:szCs w:val="20"/>
-                <w:u w:val="none"/>
-              </w:rPr>
-            </w:pPr>
-            <w:r>
-              <w:rPr>
-                <w:sz w:val="20"/>
-                <w:szCs w:val="20"/>
-                <w:rtl w:val="0"/>
-              </w:rPr>
-              <w:t xml:space="preserve">Panel de control que muestra la lista de pedidos entrantes.</w:t>
+              </w:rPr>
+            </w:pPr>
+            <w:r>
+              <w:rPr>
+                <w:sz w:val="20"/>
+                <w:szCs w:val="20"/>
+                <w:rtl w:val="0"/>
+              </w:rPr>
+              <w:t xml:space="preserve">Análisis detallado de requisitos.</w:t>
+            </w:r>
+            <w:r>
+              <w:rPr>
+                <w:rtl w:val="0"/>
+              </w:rPr>
             </w:r>
           </w:p>
           <w:p>
@@ -2042,22 +2418,26 @@
                 <w:ilvl w:val="0"/>
                 <w:numId w:val="12"/>
               </w:numPr>
-              <w:spacing w:after="0" w:afterAutospacing="0"/>
+              <w:spacing w:after="0" w:lineRule="auto"/>
               <w:ind w:left="720" w:hanging="360"/>
               <w:jc w:val="both"/>
               <w:rPr>
                 <w:sz w:val="20"/>
                 <w:szCs w:val="20"/>
-                <w:u w:val="none"/>
-              </w:rPr>
-            </w:pPr>
-            <w:r>
-              <w:rPr>
-                <w:sz w:val="20"/>
-                <w:szCs w:val="20"/>
-                <w:rtl w:val="0"/>
-              </w:rPr>
-              <w:t xml:space="preserve">Detalles completos de cada pedido al hacer clic.</w:t>
+              </w:rPr>
+            </w:pPr>
+            <w:r>
+              <w:rPr>
+                <w:sz w:val="20"/>
+                <w:szCs w:val="20"/>
+                <w:rtl w:val="0"/>
+              </w:rPr>
+              <w:t xml:space="preserve">Diseño de la arquitectura del sistema.</w:t>
+            </w:r>
+            <w:r>
+              <w:rPr>
+                <w:rtl w:val="0"/>
+              </w:rPr>
             </w:r>
           </w:p>
           <w:p>
@@ -2071,391 +2451,162 @@
               <w:rPr>
                 <w:sz w:val="20"/>
                 <w:szCs w:val="20"/>
-                <w:u w:val="none"/>
-              </w:rPr>
-            </w:pPr>
-            <w:r>
-              <w:rPr>
-                <w:sz w:val="20"/>
-                <w:szCs w:val="20"/>
-                <w:rtl w:val="0"/>
-              </w:rPr>
-              <w:t xml:space="preserve">Capacidad para actualizar el estado de los pedidos (preparando, finalizado).</w:t>
-            </w:r>
-          </w:p>
-          <w:p>
-            <w:pPr>
-              <w:jc w:val="both"/>
-              <w:rPr>
-                <w:sz w:val="20"/>
-                <w:szCs w:val="20"/>
-              </w:rPr>
-            </w:pPr>
-            <w:r>
-              <w:rPr>
-                <w:sz w:val="20"/>
-                <w:szCs w:val="20"/>
-                <w:rtl w:val="0"/>
-              </w:rPr>
-              <w:t xml:space="preserve">3. Menú digital para teléfonos móviles:</w:t>
+              </w:rPr>
+            </w:pPr>
+            <w:r>
+              <w:rPr>
+                <w:sz w:val="20"/>
+                <w:szCs w:val="20"/>
+                <w:rtl w:val="0"/>
+              </w:rPr>
+              <w:t xml:space="preserve">Creación de prototipos de interfaz de usuario.</w:t>
+            </w:r>
+            <w:r>
+              <w:rPr>
+                <w:rtl w:val="0"/>
+              </w:rPr>
+            </w:r>
+          </w:p>
+          <w:p>
+            <w:pPr>
+              <w:jc w:val="both"/>
+              <w:rPr>
+                <w:sz w:val="20"/>
+                <w:szCs w:val="20"/>
+              </w:rPr>
+            </w:pPr>
+            <w:r>
+              <w:rPr>
+                <w:sz w:val="20"/>
+                <w:szCs w:val="20"/>
+                <w:rtl w:val="0"/>
+              </w:rPr>
+              <w:t xml:space="preserve">3. Desarrollo:</w:t>
             </w:r>
           </w:p>
           <w:p>
             <w:pPr>
               <w:numPr>
                 <w:ilvl w:val="0"/>
-                <w:numId w:val="6"/>
+                <w:numId w:val="2"/>
               </w:numPr>
-              <w:spacing w:after="0" w:afterAutospacing="0"/>
+              <w:spacing w:after="0" w:lineRule="auto"/>
               <w:ind w:left="720" w:hanging="360"/>
               <w:jc w:val="both"/>
               <w:rPr>
                 <w:sz w:val="20"/>
                 <w:szCs w:val="20"/>
-                <w:u w:val="none"/>
-              </w:rPr>
-            </w:pPr>
-            <w:r>
-              <w:rPr>
-                <w:sz w:val="20"/>
-                <w:szCs w:val="20"/>
-                <w:rtl w:val="0"/>
-              </w:rPr>
-              <w:t xml:space="preserve">Versión optimizada del menú para dispositivos personales.</w:t>
+              </w:rPr>
+            </w:pPr>
+            <w:r>
+              <w:rPr>
+                <w:sz w:val="20"/>
+                <w:szCs w:val="20"/>
+                <w:rtl w:val="0"/>
+              </w:rPr>
+              <w:t xml:space="preserve">Implementación de la base de datos.</w:t>
+            </w:r>
+            <w:r>
+              <w:rPr>
+                <w:rtl w:val="0"/>
+              </w:rPr>
             </w:r>
           </w:p>
           <w:p>
             <w:pPr>
               <w:numPr>
                 <w:ilvl w:val="0"/>
-                <w:numId w:val="6"/>
+                <w:numId w:val="2"/>
+              </w:numPr>
+              <w:spacing w:after="0" w:lineRule="auto"/>
+              <w:ind w:left="720" w:hanging="360"/>
+              <w:jc w:val="both"/>
+              <w:rPr>
+                <w:sz w:val="20"/>
+                <w:szCs w:val="20"/>
+              </w:rPr>
+            </w:pPr>
+            <w:r>
+              <w:rPr>
+                <w:sz w:val="20"/>
+                <w:szCs w:val="20"/>
+                <w:rtl w:val="0"/>
+              </w:rPr>
+              <w:t xml:space="preserve">Desarrollo de las aplicaciones para mesa y cocina.</w:t>
+            </w:r>
+            <w:r>
+              <w:rPr>
+                <w:rtl w:val="0"/>
+              </w:rPr>
+            </w:r>
+          </w:p>
+          <w:p>
+            <w:pPr>
+              <w:numPr>
+                <w:ilvl w:val="0"/>
+                <w:numId w:val="2"/>
+              </w:numPr>
+              <w:spacing w:after="0" w:lineRule="auto"/>
+              <w:ind w:left="720" w:hanging="360"/>
+              <w:jc w:val="both"/>
+              <w:rPr>
+                <w:sz w:val="20"/>
+                <w:szCs w:val="20"/>
+              </w:rPr>
+            </w:pPr>
+            <w:r>
+              <w:rPr>
+                <w:sz w:val="20"/>
+                <w:szCs w:val="20"/>
+                <w:rtl w:val="0"/>
+              </w:rPr>
+              <w:t xml:space="preserve">Creación del menú digital para móviles.</w:t>
+            </w:r>
+            <w:r>
+              <w:rPr>
+                <w:rtl w:val="0"/>
+              </w:rPr>
+            </w:r>
+          </w:p>
+          <w:p>
+            <w:pPr>
+              <w:numPr>
+                <w:ilvl w:val="0"/>
+                <w:numId w:val="2"/>
+              </w:numPr>
+              <w:spacing w:after="0" w:lineRule="auto"/>
+              <w:ind w:left="720" w:hanging="360"/>
+              <w:jc w:val="both"/>
+              <w:rPr>
+                <w:sz w:val="20"/>
+                <w:szCs w:val="20"/>
+              </w:rPr>
+            </w:pPr>
+            <w:r>
+              <w:rPr>
+                <w:sz w:val="20"/>
+                <w:szCs w:val="20"/>
+                <w:rtl w:val="0"/>
+              </w:rPr>
+              <w:t xml:space="preserve">Creación de aplicación para administradores</w:t>
+            </w:r>
+            <w:r>
+              <w:rPr>
+                <w:rtl w:val="0"/>
+              </w:rPr>
+            </w:r>
+          </w:p>
+          <w:p>
+            <w:pPr>
+              <w:numPr>
+                <w:ilvl w:val="0"/>
+                <w:numId w:val="2"/>
               </w:numPr>
               <w:ind w:left="720" w:hanging="360"/>
               <w:jc w:val="both"/>
               <w:rPr>
                 <w:sz w:val="20"/>
                 <w:szCs w:val="20"/>
-                <w:u w:val="none"/>
-              </w:rPr>
-            </w:pPr>
-            <w:r>
-              <w:rPr>
-                <w:sz w:val="20"/>
-                <w:szCs w:val="20"/>
-                <w:rtl w:val="0"/>
-              </w:rPr>
-              <w:t xml:space="preserve">Sincronización con el sistema principal para una experiencia fluida.</w:t>
-            </w:r>
-          </w:p>
-          <w:p>
-            <w:pPr>
-              <w:jc w:val="both"/>
-              <w:rPr>
-                <w:sz w:val="20"/>
-                <w:szCs w:val="20"/>
-              </w:rPr>
-            </w:pPr>
-            <w:r>
-              <w:rPr>
-                <w:sz w:val="20"/>
-                <w:szCs w:val="20"/>
-                <w:rtl w:val="0"/>
-              </w:rPr>
-              <w:t xml:space="preserve">4. Aplicación para los administradores</w:t>
-            </w:r>
-          </w:p>
-          <w:p>
-            <w:pPr>
-              <w:numPr>
-                <w:ilvl w:val="0"/>
-                <w:numId w:val="13"/>
-              </w:numPr>
-              <w:spacing w:after="0" w:afterAutospacing="0"/>
-              <w:ind w:left="720" w:hanging="360"/>
-              <w:jc w:val="both"/>
-              <w:rPr>
-                <w:sz w:val="20"/>
-                <w:szCs w:val="20"/>
-                <w:u w:val="none"/>
-              </w:rPr>
-            </w:pPr>
-            <w:r>
-              <w:rPr>
-                <w:sz w:val="20"/>
-                <w:szCs w:val="20"/>
-                <w:rtl w:val="0"/>
-              </w:rPr>
-              <w:t xml:space="preserve">Datos de los clientes y dashboards</w:t>
-            </w:r>
-          </w:p>
-          <w:p>
-            <w:pPr>
-              <w:numPr>
-                <w:ilvl w:val="0"/>
-                <w:numId w:val="13"/>
-              </w:numPr>
-              <w:ind w:left="720" w:hanging="360"/>
-              <w:jc w:val="both"/>
-              <w:rPr>
-                <w:sz w:val="20"/>
-                <w:szCs w:val="20"/>
-                <w:u w:val="none"/>
-              </w:rPr>
-            </w:pPr>
-            <w:r>
-              <w:rPr>
-                <w:sz w:val="20"/>
-                <w:szCs w:val="20"/>
-                <w:rtl w:val="0"/>
-              </w:rPr>
-              <w:t xml:space="preserve">Editor de menú o carta</w:t>
-            </w:r>
-          </w:p>
-          <w:p>
-            <w:pPr>
-              <w:ind w:left="720" w:firstLine="0"/>
-              <w:jc w:val="both"/>
-              <w:rPr>
-                <w:sz w:val="20"/>
-                <w:szCs w:val="20"/>
-              </w:rPr>
-            </w:pPr>
-            <w:r>
-              <w:rPr>
-                <w:rtl w:val="0"/>
-              </w:rPr>
-            </w:r>
-          </w:p>
-          <w:p>
-            <w:pPr>
-              <w:jc w:val="both"/>
-              <w:rPr>
-                <w:sz w:val="20"/>
-                <w:szCs w:val="20"/>
-              </w:rPr>
-            </w:pPr>
-            <w:r>
-              <w:rPr>
-                <w:sz w:val="20"/>
-                <w:szCs w:val="20"/>
-                <w:rtl w:val="0"/>
-              </w:rPr>
-              <w:t xml:space="preserve">El proyecto se abordará en fases:</w:t>
-            </w:r>
-          </w:p>
-          <w:p>
-            <w:pPr>
-              <w:jc w:val="both"/>
-              <w:rPr>
-                <w:sz w:val="20"/>
-                <w:szCs w:val="20"/>
-              </w:rPr>
-            </w:pPr>
-            <w:r>
-              <w:rPr>
-                <w:sz w:val="20"/>
-                <w:szCs w:val="20"/>
-                <w:rtl w:val="0"/>
-              </w:rPr>
-              <w:t xml:space="preserve">1. Diseño y planificación:</w:t>
-            </w:r>
-          </w:p>
-          <w:p>
-            <w:pPr>
-              <w:numPr>
-                <w:ilvl w:val="0"/>
-                <w:numId w:val="7"/>
-              </w:numPr>
-              <w:spacing w:after="0" w:afterAutospacing="0"/>
-              <w:ind w:left="720" w:hanging="360"/>
-              <w:jc w:val="both"/>
-              <w:rPr>
-                <w:sz w:val="20"/>
-                <w:szCs w:val="20"/>
-                <w:u w:val="none"/>
-              </w:rPr>
-            </w:pPr>
-            <w:r>
-              <w:rPr>
-                <w:sz w:val="20"/>
-                <w:szCs w:val="20"/>
-                <w:rtl w:val="0"/>
-              </w:rPr>
-              <w:t xml:space="preserve">Análisis detallado de requisitos.</w:t>
-            </w:r>
-          </w:p>
-          <w:p>
-            <w:pPr>
-              <w:numPr>
-                <w:ilvl w:val="0"/>
-                <w:numId w:val="7"/>
-              </w:numPr>
-              <w:spacing w:after="0" w:afterAutospacing="0"/>
-              <w:ind w:left="720" w:hanging="360"/>
-              <w:jc w:val="both"/>
-              <w:rPr>
-                <w:sz w:val="20"/>
-                <w:szCs w:val="20"/>
-                <w:u w:val="none"/>
-              </w:rPr>
-            </w:pPr>
-            <w:r>
-              <w:rPr>
-                <w:sz w:val="20"/>
-                <w:szCs w:val="20"/>
-                <w:rtl w:val="0"/>
-              </w:rPr>
-              <w:t xml:space="preserve">Diseño de la arquitectura del sistema.</w:t>
-            </w:r>
-          </w:p>
-          <w:p>
-            <w:pPr>
-              <w:numPr>
-                <w:ilvl w:val="0"/>
-                <w:numId w:val="7"/>
-              </w:numPr>
-              <w:ind w:left="720" w:hanging="360"/>
-              <w:jc w:val="both"/>
-              <w:rPr>
-                <w:sz w:val="20"/>
-                <w:szCs w:val="20"/>
-                <w:u w:val="none"/>
-              </w:rPr>
-            </w:pPr>
-            <w:r>
-              <w:rPr>
-                <w:sz w:val="20"/>
-                <w:szCs w:val="20"/>
-                <w:rtl w:val="0"/>
-              </w:rPr>
-              <w:t xml:space="preserve">Creación de prototipos de interfaz de usuario.</w:t>
-            </w:r>
-          </w:p>
-          <w:p>
-            <w:pPr>
-              <w:jc w:val="both"/>
-              <w:rPr>
-                <w:sz w:val="20"/>
-                <w:szCs w:val="20"/>
-              </w:rPr>
-            </w:pPr>
-            <w:r>
-              <w:rPr>
-                <w:sz w:val="20"/>
-                <w:szCs w:val="20"/>
-                <w:rtl w:val="0"/>
-              </w:rPr>
-              <w:t xml:space="preserve">3. Desarrollo:</w:t>
-            </w:r>
-          </w:p>
-          <w:p>
-            <w:pPr>
-              <w:numPr>
-                <w:ilvl w:val="0"/>
-                <w:numId w:val="10"/>
-              </w:numPr>
-              <w:spacing w:after="0" w:afterAutospacing="0"/>
-              <w:ind w:left="720" w:hanging="360"/>
-              <w:jc w:val="both"/>
-              <w:rPr>
-                <w:sz w:val="20"/>
-                <w:szCs w:val="20"/>
-                <w:u w:val="none"/>
-              </w:rPr>
-            </w:pPr>
-            <w:r>
-              <w:rPr>
-                <w:sz w:val="20"/>
-                <w:szCs w:val="20"/>
-                <w:rtl w:val="0"/>
-              </w:rPr>
-              <w:t xml:space="preserve">Implementación de la base de datos.</w:t>
-            </w:r>
-          </w:p>
-          <w:p>
-            <w:pPr>
-              <w:numPr>
-                <w:ilvl w:val="0"/>
-                <w:numId w:val="10"/>
-              </w:numPr>
-              <w:spacing w:after="0" w:afterAutospacing="0"/>
-              <w:ind w:left="720" w:hanging="360"/>
-              <w:jc w:val="both"/>
-              <w:rPr>
-                <w:sz w:val="20"/>
-                <w:szCs w:val="20"/>
-                <w:u w:val="none"/>
-              </w:rPr>
-            </w:pPr>
-            <w:r>
-              <w:rPr>
-                <w:sz w:val="20"/>
-                <w:szCs w:val="20"/>
-                <w:rtl w:val="0"/>
-              </w:rPr>
-              <w:t xml:space="preserve">Desarrollo de las aplicaciones para mesa y cocina.</w:t>
-            </w:r>
-          </w:p>
-          <w:p>
-            <w:pPr>
-              <w:numPr>
-                <w:ilvl w:val="0"/>
-                <w:numId w:val="10"/>
-              </w:numPr>
-              <w:spacing w:after="0" w:afterAutospacing="0"/>
-              <w:ind w:left="720" w:hanging="360"/>
-              <w:jc w:val="both"/>
-              <w:rPr>
-                <w:sz w:val="20"/>
-                <w:szCs w:val="20"/>
-                <w:u w:val="none"/>
-              </w:rPr>
-            </w:pPr>
-            <w:r>
-              <w:rPr>
-                <w:sz w:val="20"/>
-                <w:szCs w:val="20"/>
-                <w:rtl w:val="0"/>
-              </w:rPr>
-              <w:t xml:space="preserve">Creación del menú digital para móviles.</w:t>
-            </w:r>
-          </w:p>
-          <w:p>
-            <w:pPr>
-              <w:numPr>
-                <w:ilvl w:val="0"/>
-                <w:numId w:val="10"/>
-              </w:numPr>
-              <w:spacing w:after="0" w:afterAutospacing="0"/>
-              <w:ind w:left="720" w:hanging="360"/>
-              <w:jc w:val="both"/>
-              <w:rPr>
-                <w:sz w:val="20"/>
-                <w:szCs w:val="20"/>
-                <w:u w:val="none"/>
-              </w:rPr>
-            </w:pPr>
-            <w:r>
-              <w:rPr>
-                <w:sz w:val="20"/>
-                <w:szCs w:val="20"/>
-                <w:rtl w:val="0"/>
-              </w:rPr>
-              <w:t xml:space="preserve">Creación de aplicación para administradores</w:t>
-            </w:r>
-          </w:p>
-          <w:p>
-            <w:pPr>
-              <w:numPr>
-                <w:ilvl w:val="0"/>
-                <w:numId w:val="10"/>
-              </w:numPr>
-              <w:ind w:left="720" w:hanging="360"/>
-              <w:jc w:val="both"/>
-              <w:rPr>
-                <w:sz w:val="20"/>
-                <w:szCs w:val="20"/>
-                <w:u w:val="none"/>
               </w:rPr>
             </w:pPr>
             <w:r>
@@ -2466,6 +2617,11 @@
               </w:rPr>
               <w:t xml:space="preserve">Integración de todos los componentes.</w:t>
             </w:r>
+            <w:r>
+              <w:rPr>
+                <w:rtl w:val="0"/>
+              </w:rPr>
+            </w:r>
           </w:p>
           <w:p>
             <w:pPr>
@@ -2482,70 +2638,6 @@
                 <w:rtl w:val="0"/>
               </w:rPr>
               <w:t xml:space="preserve">4. Pruebas y optimización:</w:t>
-            </w:r>
-          </w:p>
-          <w:p>
-            <w:pPr>
-              <w:numPr>
-                <w:ilvl w:val="0"/>
-                <w:numId w:val="4"/>
-              </w:numPr>
-              <w:spacing w:after="0" w:afterAutospacing="0"/>
-              <w:ind w:left="720" w:hanging="360"/>
-              <w:jc w:val="both"/>
-              <w:rPr>
-                <w:sz w:val="20"/>
-                <w:szCs w:val="20"/>
-                <w:u w:val="none"/>
-              </w:rPr>
-            </w:pPr>
-            <w:r>
-              <w:rPr>
-                <w:sz w:val="20"/>
-                <w:szCs w:val="20"/>
-                <w:rtl w:val="0"/>
-              </w:rPr>
-              <w:t xml:space="preserve">Pruebas exhaustivas de usabilidad y rendimiento.</w:t>
-            </w:r>
-          </w:p>
-          <w:p>
-            <w:pPr>
-              <w:numPr>
-                <w:ilvl w:val="0"/>
-                <w:numId w:val="4"/>
-              </w:numPr>
-              <w:ind w:left="720" w:hanging="360"/>
-              <w:jc w:val="both"/>
-              <w:rPr>
-                <w:sz w:val="20"/>
-                <w:szCs w:val="20"/>
-                <w:u w:val="none"/>
-              </w:rPr>
-            </w:pPr>
-            <w:r>
-              <w:rPr>
-                <w:sz w:val="20"/>
-                <w:szCs w:val="20"/>
-                <w:rtl w:val="0"/>
-              </w:rPr>
-              <w:t xml:space="preserve">Ajustes basados en retroalimentación.</w:t>
-            </w:r>
-          </w:p>
-          <w:p>
-            <w:pPr>
-              <w:jc w:val="both"/>
-              <w:rPr>
-                <w:sz w:val="20"/>
-                <w:szCs w:val="20"/>
-              </w:rPr>
-            </w:pPr>
-            <w:r>
-              <w:rPr>
-                <w:sz w:val="20"/>
-                <w:szCs w:val="20"/>
-                <w:rtl w:val="0"/>
-              </w:rPr>
-              <w:t xml:space="preserve">5. Implementación piloto:</w:t>
             </w:r>
           </w:p>
           <w:p>
@@ -2554,22 +2646,26 @@
                 <w:ilvl w:val="0"/>
                 <w:numId w:val="9"/>
               </w:numPr>
-              <w:spacing w:after="0" w:afterAutospacing="0"/>
+              <w:spacing w:after="0" w:lineRule="auto"/>
               <w:ind w:left="720" w:hanging="360"/>
               <w:jc w:val="both"/>
               <w:rPr>
                 <w:sz w:val="20"/>
                 <w:szCs w:val="20"/>
-                <w:u w:val="none"/>
-              </w:rPr>
-            </w:pPr>
-            <w:r>
-              <w:rPr>
-                <w:sz w:val="20"/>
-                <w:szCs w:val="20"/>
-                <w:rtl w:val="0"/>
-              </w:rPr>
-              <w:t xml:space="preserve">Despliegue en un restaurante seleccionado o simulado.</w:t>
+              </w:rPr>
+            </w:pPr>
+            <w:r>
+              <w:rPr>
+                <w:sz w:val="20"/>
+                <w:szCs w:val="20"/>
+                <w:rtl w:val="0"/>
+              </w:rPr>
+              <w:t xml:space="preserve">Pruebas exhaustivas de usabilidad y rendimiento.</w:t>
+            </w:r>
+            <w:r>
+              <w:rPr>
+                <w:rtl w:val="0"/>
+              </w:rPr>
             </w:r>
           </w:p>
           <w:p>
@@ -2583,99 +2679,178 @@
               <w:rPr>
                 <w:sz w:val="20"/>
                 <w:szCs w:val="20"/>
-                <w:u w:val="none"/>
-              </w:rPr>
-            </w:pPr>
-            <w:r>
-              <w:rPr>
-                <w:sz w:val="20"/>
-                <w:szCs w:val="20"/>
-                <w:rtl w:val="0"/>
-              </w:rPr>
-              <w:t xml:space="preserve">Recopilación de datos y retroalimentación real.</w:t>
-            </w:r>
-          </w:p>
-          <w:p>
-            <w:pPr>
-              <w:jc w:val="both"/>
-              <w:rPr>
-                <w:sz w:val="20"/>
-                <w:szCs w:val="20"/>
-              </w:rPr>
-            </w:pPr>
-            <w:r>
-              <w:rPr>
-                <w:rtl w:val="0"/>
-              </w:rPr>
-            </w:r>
-          </w:p>
-          <w:p>
-            <w:pPr>
-              <w:jc w:val="both"/>
-              <w:rPr>
-                <w:sz w:val="20"/>
-                <w:szCs w:val="20"/>
-              </w:rPr>
-            </w:pPr>
-            <w:r>
-              <w:rPr>
-                <w:rtl w:val="0"/>
-              </w:rPr>
-            </w:r>
-          </w:p>
-          <w:p>
-            <w:pPr>
-              <w:jc w:val="both"/>
-              <w:rPr>
-                <w:sz w:val="20"/>
-                <w:szCs w:val="20"/>
-              </w:rPr>
-            </w:pPr>
-            <w:r>
-              <w:rPr>
-                <w:sz w:val="20"/>
-                <w:szCs w:val="20"/>
-                <w:rtl w:val="0"/>
-              </w:rPr>
-              <w:t xml:space="preserve">6. Mejoras y escalabilidad:</w:t>
+              </w:rPr>
+            </w:pPr>
+            <w:r>
+              <w:rPr>
+                <w:sz w:val="20"/>
+                <w:szCs w:val="20"/>
+                <w:rtl w:val="0"/>
+              </w:rPr>
+              <w:t xml:space="preserve">Ajustes basados en retroalimentación.</w:t>
+            </w:r>
+            <w:r>
+              <w:rPr>
+                <w:rtl w:val="0"/>
+              </w:rPr>
+            </w:r>
+          </w:p>
+          <w:p>
+            <w:pPr>
+              <w:jc w:val="both"/>
+              <w:rPr>
+                <w:sz w:val="20"/>
+                <w:szCs w:val="20"/>
+              </w:rPr>
+            </w:pPr>
+            <w:r>
+              <w:rPr>
+                <w:sz w:val="20"/>
+                <w:szCs w:val="20"/>
+                <w:rtl w:val="0"/>
+              </w:rPr>
+              <w:t xml:space="preserve">5. Implementación piloto:</w:t>
             </w:r>
           </w:p>
           <w:p>
             <w:pPr>
               <w:numPr>
                 <w:ilvl w:val="0"/>
-                <w:numId w:val="11"/>
+                <w:numId w:val="14"/>
               </w:numPr>
-              <w:spacing w:after="0" w:afterAutospacing="0"/>
+              <w:spacing w:after="0" w:lineRule="auto"/>
               <w:ind w:left="720" w:hanging="360"/>
               <w:jc w:val="both"/>
               <w:rPr>
                 <w:sz w:val="20"/>
                 <w:szCs w:val="20"/>
-                <w:u w:val="none"/>
-              </w:rPr>
-            </w:pPr>
-            <w:r>
-              <w:rPr>
-                <w:sz w:val="20"/>
-                <w:szCs w:val="20"/>
-                <w:rtl w:val="0"/>
-              </w:rPr>
-              <w:t xml:space="preserve">Refinamiento del sistema basado en la experiencia piloto.</w:t>
+              </w:rPr>
+            </w:pPr>
+            <w:r>
+              <w:rPr>
+                <w:sz w:val="20"/>
+                <w:szCs w:val="20"/>
+                <w:rtl w:val="0"/>
+              </w:rPr>
+              <w:t xml:space="preserve">Despliegue en un restaurante seleccionado o simulado.</w:t>
+            </w:r>
+            <w:r>
+              <w:rPr>
+                <w:rtl w:val="0"/>
+              </w:rPr>
             </w:r>
           </w:p>
           <w:p>
             <w:pPr>
               <w:numPr>
                 <w:ilvl w:val="0"/>
-                <w:numId w:val="11"/>
+                <w:numId w:val="14"/>
               </w:numPr>
               <w:ind w:left="720" w:hanging="360"/>
               <w:jc w:val="both"/>
               <w:rPr>
                 <w:sz w:val="20"/>
                 <w:szCs w:val="20"/>
-                <w:u w:val="none"/>
+              </w:rPr>
+            </w:pPr>
+            <w:r>
+              <w:rPr>
+                <w:sz w:val="20"/>
+                <w:szCs w:val="20"/>
+                <w:rtl w:val="0"/>
+              </w:rPr>
+              <w:t xml:space="preserve">Recopilación de datos y retroalimentación real.</w:t>
+            </w:r>
+            <w:r>
+              <w:rPr>
+                <w:rtl w:val="0"/>
+              </w:rPr>
+            </w:r>
+          </w:p>
+          <w:p>
+            <w:pPr>
+              <w:jc w:val="both"/>
+              <w:rPr>
+                <w:sz w:val="20"/>
+                <w:szCs w:val="20"/>
+              </w:rPr>
+            </w:pPr>
+            <w:r>
+              <w:rPr>
+                <w:rtl w:val="0"/>
+              </w:rPr>
+            </w:r>
+          </w:p>
+          <w:p>
+            <w:pPr>
+              <w:jc w:val="both"/>
+              <w:rPr>
+                <w:sz w:val="20"/>
+                <w:szCs w:val="20"/>
+              </w:rPr>
+            </w:pPr>
+            <w:r>
+              <w:rPr>
+                <w:rtl w:val="0"/>
+              </w:rPr>
+            </w:r>
+          </w:p>
+          <w:p>
+            <w:pPr>
+              <w:jc w:val="both"/>
+              <w:rPr>
+                <w:sz w:val="20"/>
+                <w:szCs w:val="20"/>
+              </w:rPr>
+            </w:pPr>
+            <w:r>
+              <w:rPr>
+                <w:sz w:val="20"/>
+                <w:szCs w:val="20"/>
+                <w:rtl w:val="0"/>
+              </w:rPr>
+              <w:t xml:space="preserve">6. Mejoras y escalabilidad:</w:t>
+            </w:r>
+          </w:p>
+          <w:p>
+            <w:pPr>
+              <w:numPr>
+                <w:ilvl w:val="0"/>
+                <w:numId w:val="3"/>
+              </w:numPr>
+              <w:spacing w:after="0" w:lineRule="auto"/>
+              <w:ind w:left="720" w:hanging="360"/>
+              <w:jc w:val="both"/>
+              <w:rPr>
+                <w:sz w:val="20"/>
+                <w:szCs w:val="20"/>
+              </w:rPr>
+            </w:pPr>
+            <w:r>
+              <w:rPr>
+                <w:sz w:val="20"/>
+                <w:szCs w:val="20"/>
+                <w:rtl w:val="0"/>
+              </w:rPr>
+              <w:t xml:space="preserve">Refinamiento del sistema basado en la experiencia piloto.</w:t>
+            </w:r>
+            <w:r>
+              <w:rPr>
+                <w:rtl w:val="0"/>
+              </w:rPr>
+            </w:r>
+          </w:p>
+          <w:p>
+            <w:pPr>
+              <w:numPr>
+                <w:ilvl w:val="0"/>
+                <w:numId w:val="3"/>
+              </w:numPr>
+              <w:ind w:left="720" w:hanging="360"/>
+              <w:jc w:val="both"/>
+              <w:rPr>
+                <w:sz w:val="20"/>
+                <w:szCs w:val="20"/>
               </w:rPr>
             </w:pPr>
             <w:r>
@@ -2686,6 +2861,11 @@
               </w:rPr>
               <w:t xml:space="preserve">Desarrollo de un plan para escalar a más restaurantes.</w:t>
             </w:r>
+            <w:r>
+              <w:rPr>
+                <w:rtl w:val="0"/>
+              </w:rPr>
+            </w:r>
           </w:p>
           <w:p>
             <w:pPr>
@@ -2717,11 +2897,6 @@
                 <w:rtl w:val="0"/>
               </w:rPr>
               <w:t xml:space="preserve">Este enfoque integral permitirá abordar los principales desafíos identificados en la industria de los restaurantes, proporcionando una solución tecnológica que mejora la eficiencia operativa y la experiencia del cliente.</w:t>
-            </w:r>
-            <w:r>
-              <w:rPr>
-                <w:rtl w:val="0"/>
-              </w:rPr>
             </w:r>
           </w:p>
         </w:tc>
@@ -2934,7 +3109,6 @@
             <w:pPr>
               <w:keepNext w:val="0"/>
               <w:keepLines w:val="0"/>
-              <w:pageBreakBefore w:val="0"/>
               <w:widowControl w:val="1"/>
               <w:pBdr>
                 <w:top w:space="0" w:sz="0" w:val="nil"/>
@@ -3076,7 +3250,7 @@
         <w:widowControl w:val="1"/>
         <w:numPr>
           <w:ilvl w:val="0"/>
-          <w:numId w:val="2"/>
+          <w:numId w:val="7"/>
         </w:numPr>
         <w:pBdr>
           <w:top w:space="0" w:sz="0" w:val="nil"/>
@@ -3090,7 +3264,6 @@
         <w:ind w:left="720" w:right="0" w:hanging="360"/>
         <w:jc w:val="left"/>
         <w:rPr>
-          <w:rFonts w:ascii="Calibri" w:cs="Calibri" w:eastAsia="Calibri" w:hAnsi="Calibri"/>
           <w:b w:val="1"/>
           <w:i w:val="0"/>
           <w:smallCaps w:val="0"/>
@@ -3193,7 +3366,6 @@
             <w:pPr>
               <w:keepNext w:val="0"/>
               <w:keepLines w:val="0"/>
-              <w:pageBreakBefore w:val="0"/>
               <w:widowControl w:val="1"/>
               <w:pBdr>
                 <w:top w:space="0" w:sz="0" w:val="nil"/>
@@ -3352,11 +3524,6 @@
               </w:rPr>
               <w:t xml:space="preserve">Desarrollar e implementar un sistema digital integrado para la gestión de pedidos y servicio en restaurantes, que optimice la eficiencia operativa y mejore significativamente la experiencia del cliente presencial.</w:t>
             </w:r>
-            <w:r>
-              <w:rPr>
-                <w:rtl w:val="0"/>
-              </w:rPr>
-            </w:r>
           </w:p>
         </w:tc>
       </w:tr>
@@ -3395,15 +3562,14 @@
             <w:pPr>
               <w:numPr>
                 <w:ilvl w:val="0"/>
-                <w:numId w:val="3"/>
+                <w:numId w:val="8"/>
               </w:numPr>
-              <w:spacing w:after="0" w:afterAutospacing="0"/>
+              <w:spacing w:after="0" w:lineRule="auto"/>
               <w:ind w:left="720" w:hanging="360"/>
               <w:jc w:val="both"/>
               <w:rPr>
                 <w:sz w:val="20"/>
                 <w:szCs w:val="20"/>
-                <w:u w:val="none"/>
               </w:rPr>
             </w:pPr>
             <w:r>
@@ -3413,21 +3579,25 @@
                 <w:rtl w:val="0"/>
               </w:rPr>
               <w:t xml:space="preserve">Crear una plataforma tecnológica que digitalice y agilice el proceso de pedidos en restaurantes, reduciendo errores y tiempos de espera.</w:t>
+            </w:r>
+            <w:r>
+              <w:rPr>
+                <w:rtl w:val="0"/>
+              </w:rPr>
             </w:r>
           </w:p>
           <w:p>
             <w:pPr>
               <w:numPr>
                 <w:ilvl w:val="0"/>
-                <w:numId w:val="3"/>
+                <w:numId w:val="8"/>
               </w:numPr>
-              <w:spacing w:after="0" w:afterAutospacing="0"/>
+              <w:spacing w:after="0" w:lineRule="auto"/>
               <w:ind w:left="720" w:hanging="360"/>
               <w:jc w:val="both"/>
               <w:rPr>
                 <w:sz w:val="20"/>
                 <w:szCs w:val="20"/>
-                <w:u w:val="none"/>
               </w:rPr>
             </w:pPr>
             <w:r>
@@ -3437,21 +3607,25 @@
                 <w:rtl w:val="0"/>
               </w:rPr>
               <w:t xml:space="preserve">Diseñar una interfaz de usuario intuitiva y accesible tanto para los clientes como para el personal del restaurante, que facilite la interacción con el sistema desde dispositivos en mesa y móviles.</w:t>
+            </w:r>
+            <w:r>
+              <w:rPr>
+                <w:rtl w:val="0"/>
+              </w:rPr>
             </w:r>
           </w:p>
           <w:p>
             <w:pPr>
               <w:numPr>
                 <w:ilvl w:val="0"/>
-                <w:numId w:val="3"/>
+                <w:numId w:val="8"/>
               </w:numPr>
-              <w:spacing w:after="0" w:afterAutospacing="0"/>
+              <w:spacing w:after="0" w:lineRule="auto"/>
               <w:ind w:left="720" w:hanging="360"/>
               <w:jc w:val="both"/>
               <w:rPr>
                 <w:sz w:val="20"/>
                 <w:szCs w:val="20"/>
-                <w:u w:val="none"/>
               </w:rPr>
             </w:pPr>
             <w:r>
@@ -3461,21 +3635,25 @@
                 <w:rtl w:val="0"/>
               </w:rPr>
               <w:t xml:space="preserve">Implementar un sistema de gestión en tiempo real que conecte eficientemente la zona de comedor con la cocina, mejorando la comunicación y coordinación entre ambas áreas.</w:t>
+            </w:r>
+            <w:r>
+              <w:rPr>
+                <w:rtl w:val="0"/>
+              </w:rPr>
             </w:r>
           </w:p>
           <w:p>
             <w:pPr>
               <w:numPr>
                 <w:ilvl w:val="0"/>
-                <w:numId w:val="3"/>
+                <w:numId w:val="8"/>
               </w:numPr>
-              <w:spacing w:after="0" w:afterAutospacing="0"/>
+              <w:spacing w:after="0" w:lineRule="auto"/>
               <w:ind w:left="720" w:hanging="360"/>
               <w:jc w:val="both"/>
               <w:rPr>
                 <w:sz w:val="20"/>
                 <w:szCs w:val="20"/>
-                <w:u w:val="none"/>
               </w:rPr>
             </w:pPr>
             <w:r>
@@ -3485,20 +3663,24 @@
                 <w:rtl w:val="0"/>
               </w:rPr>
               <w:t xml:space="preserve">Desarrollar herramientas de análisis de datos que permitan a los propietarios de restaurantes tomar decisiones informadas sobre su menú, eficiencia operativa y preferencias de los clientes.</w:t>
+            </w:r>
+            <w:r>
+              <w:rPr>
+                <w:rtl w:val="0"/>
+              </w:rPr>
             </w:r>
           </w:p>
           <w:p>
             <w:pPr>
               <w:numPr>
                 <w:ilvl w:val="0"/>
-                <w:numId w:val="3"/>
+                <w:numId w:val="8"/>
               </w:numPr>
               <w:ind w:left="720" w:hanging="360"/>
               <w:jc w:val="both"/>
               <w:rPr>
                 <w:sz w:val="20"/>
                 <w:szCs w:val="20"/>
-                <w:u w:val="none"/>
               </w:rPr>
             </w:pPr>
             <w:r>
@@ -3622,7 +3804,6 @@
             <w:pPr>
               <w:keepNext w:val="0"/>
               <w:keepLines w:val="0"/>
-              <w:pageBreakBefore w:val="0"/>
               <w:widowControl w:val="1"/>
               <w:pBdr>
                 <w:top w:space="0" w:sz="0" w:val="nil"/>
@@ -3790,10 +3971,7 @@
                 <w:szCs w:val="20"/>
                 <w:rtl w:val="0"/>
               </w:rPr>
-              <w:t xml:space="preserve">que se ocupara para abordar este proyecto es la metodología Kanban, en la cual se trabajara con tableros en los cuales se irán agregar las tareas a realizar de todos los participantes del proyecto, donde cada columna de este tablero representa una etapa del trabajo. Las cuales serán Backlog, In Progress, Review y Done.</w:t>
-              <w:br w:type="textWrapping"/>
-              <w:br w:type="textWrapping"/>
-              <w:t xml:space="preserve">Dentro de cada una de estas tareas en el tablero irá la información de esta y su respectiva documentación.</w:t>
+              <w:t xml:space="preserve">que se ocupara para abordar este proyecto es la metodología tradicional en cascada, está dividiendo el trabajo en fases y cada fase comienza recién cuando ha terminado la anterior. </w:t>
             </w:r>
             <w:r>
               <w:rPr>
@@ -4000,7 +4178,6 @@
             <w:pPr>
               <w:keepNext w:val="0"/>
               <w:keepLines w:val="0"/>
-              <w:pageBreakBefore w:val="0"/>
               <w:widowControl w:val="1"/>
               <w:pBdr>
                 <w:top w:space="0" w:sz="0" w:val="nil"/>
@@ -4053,7 +4230,6 @@
             <w:pPr>
               <w:keepNext w:val="0"/>
               <w:keepLines w:val="0"/>
-              <w:pageBreakBefore w:val="0"/>
               <w:widowControl w:val="1"/>
               <w:pBdr>
                 <w:top w:space="0" w:sz="0" w:val="nil"/>
@@ -4111,7 +4287,6 @@
             <w:pPr>
               <w:keepNext w:val="0"/>
               <w:keepLines w:val="0"/>
-              <w:pageBreakBefore w:val="0"/>
               <w:widowControl w:val="1"/>
               <w:pBdr>
                 <w:top w:space="0" w:sz="0" w:val="nil"/>
@@ -4169,7 +4344,6 @@
             <w:pPr>
               <w:keepNext w:val="0"/>
               <w:keepLines w:val="0"/>
-              <w:pageBreakBefore w:val="0"/>
               <w:widowControl w:val="1"/>
               <w:pBdr>
                 <w:top w:space="0" w:sz="0" w:val="nil"/>
@@ -4227,7 +4401,6 @@
             <w:pPr>
               <w:keepNext w:val="0"/>
               <w:keepLines w:val="0"/>
-              <w:pageBreakBefore w:val="0"/>
               <w:widowControl w:val="1"/>
               <w:pBdr>
                 <w:top w:space="0" w:sz="0" w:val="nil"/>
@@ -4290,7 +4463,6 @@
             <w:pPr>
               <w:keepNext w:val="0"/>
               <w:keepLines w:val="0"/>
-              <w:pageBreakBefore w:val="0"/>
               <w:widowControl w:val="1"/>
               <w:pBdr>
                 <w:top w:space="0" w:sz="0" w:val="nil"/>
@@ -4342,7 +4514,6 @@
             <w:pPr>
               <w:keepNext w:val="0"/>
               <w:keepLines w:val="0"/>
-              <w:pageBreakBefore w:val="0"/>
               <w:widowControl w:val="1"/>
               <w:pBdr>
                 <w:top w:space="0" w:sz="0" w:val="nil"/>
@@ -4416,7 +4587,6 @@
             <w:pPr>
               <w:keepNext w:val="0"/>
               <w:keepLines w:val="0"/>
-              <w:pageBreakBefore w:val="0"/>
               <w:widowControl w:val="1"/>
               <w:pBdr>
                 <w:top w:space="0" w:sz="0" w:val="nil"/>
@@ -4467,7 +4637,6 @@
             <w:pPr>
               <w:keepNext w:val="0"/>
               <w:keepLines w:val="0"/>
-              <w:pageBreakBefore w:val="0"/>
               <w:widowControl w:val="1"/>
               <w:pBdr>
                 <w:top w:space="0" w:sz="0" w:val="nil"/>
@@ -4519,7 +4688,6 @@
             <w:pPr>
               <w:keepNext w:val="0"/>
               <w:keepLines w:val="0"/>
-              <w:pageBreakBefore w:val="0"/>
               <w:widowControl w:val="1"/>
               <w:pBdr>
                 <w:top w:space="0" w:sz="0" w:val="nil"/>
@@ -4571,7 +4739,6 @@
             <w:pPr>
               <w:keepNext w:val="0"/>
               <w:keepLines w:val="0"/>
-              <w:pageBreakBefore w:val="0"/>
               <w:widowControl w:val="1"/>
               <w:pBdr>
                 <w:top w:space="0" w:sz="0" w:val="nil"/>
@@ -4620,7 +4787,6 @@
             <w:pPr>
               <w:keepNext w:val="0"/>
               <w:keepLines w:val="0"/>
-              <w:pageBreakBefore w:val="0"/>
               <w:widowControl w:val="1"/>
               <w:pBdr>
                 <w:top w:space="0" w:sz="0" w:val="nil"/>
@@ -4671,7 +4837,6 @@
             <w:pPr>
               <w:keepNext w:val="0"/>
               <w:keepLines w:val="0"/>
-              <w:pageBreakBefore w:val="0"/>
               <w:widowControl w:val="1"/>
               <w:pBdr>
                 <w:top w:space="0" w:sz="0" w:val="nil"/>
@@ -4723,7 +4888,6 @@
             <w:pPr>
               <w:keepNext w:val="0"/>
               <w:keepLines w:val="0"/>
-              <w:pageBreakBefore w:val="0"/>
               <w:widowControl w:val="1"/>
               <w:pBdr>
                 <w:top w:space="0" w:sz="0" w:val="nil"/>
@@ -4775,7 +4939,6 @@
             <w:pPr>
               <w:keepNext w:val="0"/>
               <w:keepLines w:val="0"/>
-              <w:pageBreakBefore w:val="0"/>
               <w:widowControl w:val="1"/>
               <w:pBdr>
                 <w:top w:space="0" w:sz="0" w:val="nil"/>
@@ -4824,7 +4987,6 @@
             <w:pPr>
               <w:keepNext w:val="0"/>
               <w:keepLines w:val="0"/>
-              <w:pageBreakBefore w:val="0"/>
               <w:widowControl w:val="1"/>
               <w:pBdr>
                 <w:top w:space="0" w:sz="0" w:val="nil"/>
@@ -4875,7 +5037,6 @@
             <w:pPr>
               <w:keepNext w:val="0"/>
               <w:keepLines w:val="0"/>
-              <w:pageBreakBefore w:val="0"/>
               <w:widowControl w:val="1"/>
               <w:pBdr>
                 <w:top w:space="0" w:sz="0" w:val="nil"/>
@@ -4927,7 +5088,6 @@
             <w:pPr>
               <w:keepNext w:val="0"/>
               <w:keepLines w:val="0"/>
-              <w:pageBreakBefore w:val="0"/>
               <w:widowControl w:val="1"/>
               <w:pBdr>
                 <w:top w:space="0" w:sz="0" w:val="nil"/>
@@ -4979,7 +5139,6 @@
             <w:pPr>
               <w:keepNext w:val="0"/>
               <w:keepLines w:val="0"/>
-              <w:pageBreakBefore w:val="0"/>
               <w:widowControl w:val="1"/>
               <w:pBdr>
                 <w:top w:space="0" w:sz="0" w:val="nil"/>
@@ -5028,7 +5187,6 @@
             <w:pPr>
               <w:keepNext w:val="0"/>
               <w:keepLines w:val="0"/>
-              <w:pageBreakBefore w:val="0"/>
               <w:widowControl w:val="1"/>
               <w:pBdr>
                 <w:top w:space="0" w:sz="0" w:val="nil"/>
@@ -5079,7 +5237,6 @@
             <w:pPr>
               <w:keepNext w:val="0"/>
               <w:keepLines w:val="0"/>
-              <w:pageBreakBefore w:val="0"/>
               <w:widowControl w:val="1"/>
               <w:pBdr>
                 <w:top w:space="0" w:sz="0" w:val="nil"/>
@@ -5117,7 +5274,6 @@
             <w:pPr>
               <w:keepNext w:val="0"/>
               <w:keepLines w:val="0"/>
-              <w:pageBreakBefore w:val="0"/>
               <w:widowControl w:val="1"/>
               <w:pBdr>
                 <w:top w:space="0" w:sz="0" w:val="nil"/>
@@ -5155,7 +5311,6 @@
             <w:pPr>
               <w:keepNext w:val="0"/>
               <w:keepLines w:val="0"/>
-              <w:pageBreakBefore w:val="0"/>
               <w:widowControl w:val="1"/>
               <w:pBdr>
                 <w:top w:space="0" w:sz="0" w:val="nil"/>
@@ -5191,7 +5346,6 @@
             <w:pPr>
               <w:keepNext w:val="0"/>
               <w:keepLines w:val="0"/>
-              <w:pageBreakBefore w:val="0"/>
               <w:widowControl w:val="1"/>
               <w:pBdr>
                 <w:top w:space="0" w:sz="0" w:val="nil"/>
@@ -5319,7 +5473,6 @@
             <w:pPr>
               <w:keepNext w:val="0"/>
               <w:keepLines w:val="0"/>
-              <w:pageBreakBefore w:val="0"/>
               <w:widowControl w:val="1"/>
               <w:pBdr>
                 <w:top w:space="0" w:sz="0" w:val="nil"/>
@@ -7762,7 +7915,6 @@
             <w:pPr>
               <w:keepNext w:val="0"/>
               <w:keepLines w:val="0"/>
-              <w:pageBreakBefore w:val="0"/>
               <w:widowControl w:val="1"/>
               <w:pBdr>
                 <w:top w:space="0" w:sz="0" w:val="nil"/>
@@ -11875,7 +12027,7 @@
       </w:r>
     </w:p>
     <w:sectPr>
-      <w:headerReference r:id="rId9" w:type="default"/>
+      <w:headerReference r:id="rId8" w:type="default"/>
       <w:pgSz w:h="16838" w:w="11906" w:orient="portrait"/>
       <w:pgMar w:bottom="1417" w:top="1417" w:left="1701" w:right="1701" w:header="708" w:footer="708"/>
       <w:pgNumType w:start="1"/>
@@ -11891,7 +12043,6 @@
       <w:pPr>
         <w:keepNext w:val="0"/>
         <w:keepLines w:val="0"/>
-        <w:pageBreakBefore w:val="0"/>
         <w:widowControl w:val="1"/>
         <w:pBdr>
           <w:top w:space="0" w:sz="0" w:val="nil"/>
@@ -11970,7 +12121,6 @@
     <w:pPr>
       <w:keepNext w:val="0"/>
       <w:keepLines w:val="0"/>
-      <w:pageBreakBefore w:val="0"/>
       <w:widowControl w:val="0"/>
       <w:pBdr>
         <w:top w:space="0" w:sz="0" w:val="nil"/>
@@ -12117,7 +12267,7 @@
               <wp:inline distB="0" distT="0" distL="0" distR="0">
                 <wp:extent cx="1996440" cy="428625"/>
                 <wp:effectExtent b="0" l="0" r="0" t="0"/>
-                <wp:docPr descr="http://www.duoc.cl/normasgraficas/normasgraficas/marca-duoc/6logo-fondo-transparente/fondo-transparente.png" id="49" name="image1.png"/>
+                <wp:docPr descr="http://www.duoc.cl/normasgraficas/normasgraficas/marca-duoc/6logo-fondo-transparente/fondo-transparente.png" id="2" name="image1.png"/>
                 <a:graphic>
                   <a:graphicData uri="http://schemas.openxmlformats.org/drawingml/2006/picture">
                     <pic:pic>
@@ -12159,7 +12309,6 @@
     <w:pPr>
       <w:keepNext w:val="0"/>
       <w:keepLines w:val="0"/>
-      <w:pageBreakBefore w:val="0"/>
       <w:widowControl w:val="1"/>
       <w:pBdr>
         <w:top w:space="0" w:sz="0" w:val="nil"/>
@@ -12314,95 +12463,111 @@
   <w:abstractNum w:abstractNumId="2">
     <w:lvl w:ilvl="0">
       <w:start w:val="1"/>
-      <w:numFmt w:val="upperLetter"/>
-      <w:lvlText w:val="%1."/>
+      <w:numFmt w:val="bullet"/>
+      <w:lvlText w:val="●"/>
       <w:lvlJc w:val="left"/>
       <w:pPr>
         <w:ind w:left="720" w:hanging="360"/>
       </w:pPr>
       <w:rPr>
-        <w:rFonts w:ascii="Calibri" w:cs="Calibri" w:eastAsia="Calibri" w:hAnsi="Calibri"/>
+        <w:u w:val="none"/>
       </w:rPr>
     </w:lvl>
     <w:lvl w:ilvl="1">
       <w:start w:val="1"/>
-      <w:numFmt w:val="lowerLetter"/>
-      <w:lvlText w:val="%2."/>
+      <w:numFmt w:val="bullet"/>
+      <w:lvlText w:val="○"/>
       <w:lvlJc w:val="left"/>
       <w:pPr>
         <w:ind w:left="1440" w:hanging="360"/>
       </w:pPr>
-      <w:rPr/>
+      <w:rPr>
+        <w:u w:val="none"/>
+      </w:rPr>
     </w:lvl>
     <w:lvl w:ilvl="2">
       <w:start w:val="1"/>
-      <w:numFmt w:val="lowerRoman"/>
-      <w:lvlText w:val="%3."/>
-      <w:lvlJc w:val="right"/>
-      <w:pPr>
-        <w:ind w:left="2160" w:hanging="180"/>
-      </w:pPr>
-      <w:rPr/>
+      <w:numFmt w:val="bullet"/>
+      <w:lvlText w:val="■"/>
+      <w:lvlJc w:val="left"/>
+      <w:pPr>
+        <w:ind w:left="2160" w:hanging="360"/>
+      </w:pPr>
+      <w:rPr>
+        <w:u w:val="none"/>
+      </w:rPr>
     </w:lvl>
     <w:lvl w:ilvl="3">
       <w:start w:val="1"/>
-      <w:numFmt w:val="decimal"/>
-      <w:lvlText w:val="%4."/>
+      <w:numFmt w:val="bullet"/>
+      <w:lvlText w:val="●"/>
       <w:lvlJc w:val="left"/>
       <w:pPr>
         <w:ind w:left="2880" w:hanging="360"/>
       </w:pPr>
-      <w:rPr/>
+      <w:rPr>
+        <w:u w:val="none"/>
+      </w:rPr>
     </w:lvl>
     <w:lvl w:ilvl="4">
       <w:start w:val="1"/>
-      <w:numFmt w:val="lowerLetter"/>
-      <w:lvlText w:val="%5."/>
+      <w:numFmt w:val="bullet"/>
+      <w:lvlText w:val="○"/>
       <w:lvlJc w:val="left"/>
       <w:pPr>
         <w:ind w:left="3600" w:hanging="360"/>
       </w:pPr>
-      <w:rPr/>
+      <w:rPr>
+        <w:u w:val="none"/>
+      </w:rPr>
     </w:lvl>
     <w:lvl w:ilvl="5">
       <w:start w:val="1"/>
-      <w:numFmt w:val="lowerRoman"/>
-      <w:lvlText w:val="%6."/>
-      <w:lvlJc w:val="right"/>
-      <w:pPr>
-        <w:ind w:left="4320" w:hanging="180"/>
-      </w:pPr>
-      <w:rPr/>
+      <w:numFmt w:val="bullet"/>
+      <w:lvlText w:val="■"/>
+      <w:lvlJc w:val="left"/>
+      <w:pPr>
+        <w:ind w:left="4320" w:hanging="360"/>
+      </w:pPr>
+      <w:rPr>
+        <w:u w:val="none"/>
+      </w:rPr>
     </w:lvl>
     <w:lvl w:ilvl="6">
       <w:start w:val="1"/>
-      <w:numFmt w:val="decimal"/>
-      <w:lvlText w:val="%7."/>
+      <w:numFmt w:val="bullet"/>
+      <w:lvlText w:val="●"/>
       <w:lvlJc w:val="left"/>
       <w:pPr>
         <w:ind w:left="5040" w:hanging="360"/>
       </w:pPr>
-      <w:rPr/>
+      <w:rPr>
+        <w:u w:val="none"/>
+      </w:rPr>
     </w:lvl>
     <w:lvl w:ilvl="7">
       <w:start w:val="1"/>
-      <w:numFmt w:val="lowerLetter"/>
-      <w:lvlText w:val="%8."/>
+      <w:numFmt w:val="bullet"/>
+      <w:lvlText w:val="○"/>
       <w:lvlJc w:val="left"/>
       <w:pPr>
         <w:ind w:left="5760" w:hanging="360"/>
       </w:pPr>
-      <w:rPr/>
+      <w:rPr>
+        <w:u w:val="none"/>
+      </w:rPr>
     </w:lvl>
     <w:lvl w:ilvl="8">
       <w:start w:val="1"/>
-      <w:numFmt w:val="lowerRoman"/>
-      <w:lvlText w:val="%9."/>
-      <w:lvlJc w:val="right"/>
-      <w:pPr>
-        <w:ind w:left="6480" w:hanging="180"/>
-      </w:pPr>
-      <w:rPr/>
+      <w:numFmt w:val="bullet"/>
+      <w:lvlText w:val="■"/>
+      <w:lvlJc w:val="left"/>
+      <w:pPr>
+        <w:ind w:left="6480" w:hanging="360"/>
+      </w:pPr>
+      <w:rPr>
+        <w:u w:val="none"/>
+      </w:rPr>
     </w:lvl>
   </w:abstractNum>
   <w:abstractNum w:abstractNumId="3">
@@ -12848,111 +13013,95 @@
   <w:abstractNum w:abstractNumId="7">
     <w:lvl w:ilvl="0">
       <w:start w:val="1"/>
-      <w:numFmt w:val="bullet"/>
-      <w:lvlText w:val="●"/>
+      <w:numFmt w:val="upperLetter"/>
+      <w:lvlText w:val="%1."/>
       <w:lvlJc w:val="left"/>
       <w:pPr>
         <w:ind w:left="720" w:hanging="360"/>
       </w:pPr>
       <w:rPr>
-        <w:u w:val="none"/>
+        <w:rFonts w:ascii="Calibri" w:cs="Calibri" w:eastAsia="Calibri" w:hAnsi="Calibri"/>
       </w:rPr>
     </w:lvl>
     <w:lvl w:ilvl="1">
       <w:start w:val="1"/>
-      <w:numFmt w:val="bullet"/>
-      <w:lvlText w:val="○"/>
+      <w:numFmt w:val="lowerLetter"/>
+      <w:lvlText w:val="%2."/>
       <w:lvlJc w:val="left"/>
       <w:pPr>
         <w:ind w:left="1440" w:hanging="360"/>
       </w:pPr>
-      <w:rPr>
-        <w:u w:val="none"/>
-      </w:rPr>
+      <w:rPr/>
     </w:lvl>
     <w:lvl w:ilvl="2">
       <w:start w:val="1"/>
-      <w:numFmt w:val="bullet"/>
-      <w:lvlText w:val="■"/>
-      <w:lvlJc w:val="left"/>
-      <w:pPr>
-        <w:ind w:left="2160" w:hanging="360"/>
-      </w:pPr>
-      <w:rPr>
-        <w:u w:val="none"/>
-      </w:rPr>
+      <w:numFmt w:val="lowerRoman"/>
+      <w:lvlText w:val="%3."/>
+      <w:lvlJc w:val="right"/>
+      <w:pPr>
+        <w:ind w:left="2160" w:hanging="180"/>
+      </w:pPr>
+      <w:rPr/>
     </w:lvl>
     <w:lvl w:ilvl="3">
       <w:start w:val="1"/>
-      <w:numFmt w:val="bullet"/>
-      <w:lvlText w:val="●"/>
+      <w:numFmt w:val="decimal"/>
+      <w:lvlText w:val="%4."/>
       <w:lvlJc w:val="left"/>
       <w:pPr>
         <w:ind w:left="2880" w:hanging="360"/>
       </w:pPr>
-      <w:rPr>
-        <w:u w:val="none"/>
-      </w:rPr>
+      <w:rPr/>
     </w:lvl>
     <w:lvl w:ilvl="4">
       <w:start w:val="1"/>
-      <w:numFmt w:val="bullet"/>
-      <w:lvlText w:val="○"/>
+      <w:numFmt w:val="lowerLetter"/>
+      <w:lvlText w:val="%5."/>
       <w:lvlJc w:val="left"/>
       <w:pPr>
         <w:ind w:left="3600" w:hanging="360"/>
       </w:pPr>
-      <w:rPr>
-        <w:u w:val="none"/>
-      </w:rPr>
+      <w:rPr/>
     </w:lvl>
     <w:lvl w:ilvl="5">
       <w:start w:val="1"/>
-      <w:numFmt w:val="bullet"/>
-      <w:lvlText w:val="■"/>
-      <w:lvlJc w:val="left"/>
-      <w:pPr>
-        <w:ind w:left="4320" w:hanging="360"/>
-      </w:pPr>
-      <w:rPr>
-        <w:u w:val="none"/>
-      </w:rPr>
+      <w:numFmt w:val="lowerRoman"/>
+      <w:lvlText w:val="%6."/>
+      <w:lvlJc w:val="right"/>
+      <w:pPr>
+        <w:ind w:left="4320" w:hanging="180"/>
+      </w:pPr>
+      <w:rPr/>
     </w:lvl>
     <w:lvl w:ilvl="6">
       <w:start w:val="1"/>
-      <w:numFmt w:val="bullet"/>
-      <w:lvlText w:val="●"/>
+      <w:numFmt w:val="decimal"/>
+      <w:lvlText w:val="%7."/>
       <w:lvlJc w:val="left"/>
       <w:pPr>
         <w:ind w:left="5040" w:hanging="360"/>
       </w:pPr>
-      <w:rPr>
-        <w:u w:val="none"/>
-      </w:rPr>
+      <w:rPr/>
     </w:lvl>
     <w:lvl w:ilvl="7">
       <w:start w:val="1"/>
-      <w:numFmt w:val="bullet"/>
-      <w:lvlText w:val="○"/>
+      <w:numFmt w:val="lowerLetter"/>
+      <w:lvlText w:val="%8."/>
       <w:lvlJc w:val="left"/>
       <w:pPr>
         <w:ind w:left="5760" w:hanging="360"/>
       </w:pPr>
-      <w:rPr>
-        <w:u w:val="none"/>
-      </w:rPr>
+      <w:rPr/>
     </w:lvl>
     <w:lvl w:ilvl="8">
       <w:start w:val="1"/>
-      <w:numFmt w:val="bullet"/>
-      <w:lvlText w:val="■"/>
-      <w:lvlJc w:val="left"/>
-      <w:pPr>
-        <w:ind w:left="6480" w:hanging="360"/>
-      </w:pPr>
-      <w:rPr>
-        <w:u w:val="none"/>
-      </w:rPr>
+      <w:numFmt w:val="lowerRoman"/>
+      <w:lvlText w:val="%9."/>
+      <w:lvlJc w:val="right"/>
+      <w:pPr>
+        <w:ind w:left="6480" w:hanging="180"/>
+      </w:pPr>
+      <w:rPr/>
     </w:lvl>
   </w:abstractNum>
   <w:abstractNum w:abstractNumId="8">
@@ -13903,328 +14052,6 @@
       <w:b w:val="1"/>
       <w:sz w:val="72"/>
       <w:szCs w:val="72"/>
-    </w:rPr>
-  </w:style>
-  <w:style w:type="paragraph" w:styleId="Normal" w:default="1">
-    <w:name w:val="Normal"/>
-    <w:qFormat w:val="1"/>
-    <w:rsid w:val="00D110EC"/>
-    <w:pPr>
-      <w:spacing w:after="160" w:line="259" w:lineRule="auto"/>
-    </w:pPr>
-    <w:rPr>
-      <w:sz w:val="22"/>
-      <w:szCs w:val="22"/>
-    </w:rPr>
-  </w:style>
-  <w:style w:type="paragraph" w:styleId="Ttulo3">
-    <w:name w:val="heading 3"/>
-    <w:basedOn w:val="Normal"/>
-    <w:next w:val="Normal"/>
-    <w:link w:val="Ttulo3Car"/>
-    <w:uiPriority w:val="9"/>
-    <w:unhideWhenUsed w:val="1"/>
-    <w:qFormat w:val="1"/>
-    <w:rsid w:val="00D110EC"/>
-    <w:pPr>
-      <w:keepNext w:val="1"/>
-      <w:keepLines w:val="1"/>
-      <w:spacing w:after="0" w:before="40"/>
-      <w:outlineLvl w:val="2"/>
-    </w:pPr>
-    <w:rPr>
-      <w:rFonts w:asciiTheme="majorHAnsi" w:cstheme="majorBidi" w:eastAsiaTheme="majorEastAsia" w:hAnsiTheme="majorHAnsi"/>
-      <w:color w:val="1f3763" w:themeColor="accent1" w:themeShade="00007F"/>
-      <w:sz w:val="24"/>
-      <w:szCs w:val="24"/>
-    </w:rPr>
-  </w:style>
-  <w:style w:type="character" w:styleId="Fuentedeprrafopredeter" w:default="1">
-    <w:name w:val="Default Paragraph Font"/>
-    <w:uiPriority w:val="1"/>
-    <w:semiHidden w:val="1"/>
-    <w:unhideWhenUsed w:val="1"/>
-  </w:style>
-  <w:style w:type="table" w:styleId="Tablanormal" w:default="1">
-    <w:name w:val="Normal Table"/>
-    <w:uiPriority w:val="99"/>
-    <w:semiHidden w:val="1"/>
-    <w:unhideWhenUsed w:val="1"/>
-    <w:tblPr>
-      <w:tblInd w:w="0.0" w:type="dxa"/>
-      <w:tblCellMar>
-        <w:top w:w="0.0" w:type="dxa"/>
-        <w:left w:w="108.0" w:type="dxa"/>
-        <w:bottom w:w="0.0" w:type="dxa"/>
-        <w:right w:w="108.0" w:type="dxa"/>
-      </w:tblCellMar>
-    </w:tblPr>
-  </w:style>
-  <w:style w:type="numbering" w:styleId="Sinlista" w:default="1">
-    <w:name w:val="No List"/>
-    <w:uiPriority w:val="99"/>
-    <w:semiHidden w:val="1"/>
-    <w:unhideWhenUsed w:val="1"/>
-  </w:style>
-  <w:style w:type="character" w:styleId="Ttulo3Car" w:customStyle="1">
-    <w:name w:val="Título 3 Car"/>
-    <w:basedOn w:val="Fuentedeprrafopredeter"/>
-    <w:link w:val="Ttulo3"/>
-    <w:uiPriority w:val="9"/>
-    <w:rsid w:val="00D110EC"/>
-    <w:rPr>
-      <w:rFonts w:asciiTheme="majorHAnsi" w:cstheme="majorBidi" w:eastAsiaTheme="majorEastAsia" w:hAnsiTheme="majorHAnsi"/>
-      <w:color w:val="1f3763" w:themeColor="accent1" w:themeShade="00007F"/>
-    </w:rPr>
-  </w:style>
-  <w:style w:type="table" w:styleId="Tablaconcuadrcula">
-    <w:name w:val="Table Grid"/>
-    <w:basedOn w:val="Tablanormal"/>
-    <w:uiPriority w:val="39"/>
-    <w:rsid w:val="00D110EC"/>
-    <w:rPr>
-      <w:sz w:val="22"/>
-      <w:szCs w:val="22"/>
-    </w:rPr>
-    <w:tblPr>
-      <w:tblBorders>
-        <w:top w:color="auto" w:space="0" w:sz="4" w:val="single"/>
-        <w:left w:color="auto" w:space="0" w:sz="4" w:val="single"/>
-        <w:bottom w:color="auto" w:space="0" w:sz="4" w:val="single"/>
-        <w:right w:color="auto" w:space="0" w:sz="4" w:val="single"/>
-        <w:insideH w:color="auto" w:space="0" w:sz="4" w:val="single"/>
-        <w:insideV w:color="auto" w:space="0" w:sz="4" w:val="single"/>
-      </w:tblBorders>
-    </w:tblPr>
-  </w:style>
-  <w:style w:type="paragraph" w:styleId="Piedepgina">
-    <w:name w:val="footer"/>
-    <w:basedOn w:val="Normal"/>
-    <w:link w:val="PiedepginaCar"/>
-    <w:uiPriority w:val="99"/>
-    <w:unhideWhenUsed w:val="1"/>
-    <w:rsid w:val="00D110EC"/>
-    <w:pPr>
-      <w:tabs>
-        <w:tab w:val="center" w:pos="4419"/>
-        <w:tab w:val="right" w:pos="8838"/>
-      </w:tabs>
-      <w:spacing w:after="0" w:line="240" w:lineRule="auto"/>
-    </w:pPr>
-  </w:style>
-  <w:style w:type="character" w:styleId="PiedepginaCar" w:customStyle="1">
-    <w:name w:val="Pie de página Car"/>
-    <w:basedOn w:val="Fuentedeprrafopredeter"/>
-    <w:link w:val="Piedepgina"/>
-    <w:uiPriority w:val="99"/>
-    <w:rsid w:val="00D110EC"/>
-    <w:rPr>
-      <w:sz w:val="22"/>
-      <w:szCs w:val="22"/>
-    </w:rPr>
-  </w:style>
-  <w:style w:type="paragraph" w:styleId="Prrafodelista">
-    <w:name w:val="List Paragraph"/>
-    <w:basedOn w:val="Normal"/>
-    <w:link w:val="PrrafodelistaCar"/>
-    <w:uiPriority w:val="34"/>
-    <w:qFormat w:val="1"/>
-    <w:rsid w:val="00D110EC"/>
-    <w:pPr>
-      <w:ind w:left="720"/>
-      <w:contextualSpacing w:val="1"/>
-    </w:pPr>
-  </w:style>
-  <w:style w:type="character" w:styleId="PrrafodelistaCar" w:customStyle="1">
-    <w:name w:val="Párrafo de lista Car"/>
-    <w:link w:val="Prrafodelista"/>
-    <w:uiPriority w:val="34"/>
-    <w:rsid w:val="00D110EC"/>
-    <w:rPr>
-      <w:sz w:val="22"/>
-      <w:szCs w:val="22"/>
-    </w:rPr>
-  </w:style>
-  <w:style w:type="paragraph" w:styleId="Textonotapie">
-    <w:name w:val="footnote text"/>
-    <w:basedOn w:val="Normal"/>
-    <w:link w:val="TextonotapieCar"/>
-    <w:uiPriority w:val="99"/>
-    <w:semiHidden w:val="1"/>
-    <w:unhideWhenUsed w:val="1"/>
-    <w:rsid w:val="00D110EC"/>
-    <w:pPr>
-      <w:spacing w:after="0" w:line="240" w:lineRule="auto"/>
-    </w:pPr>
-    <w:rPr>
-      <w:sz w:val="20"/>
-      <w:szCs w:val="20"/>
-      <w:lang w:val="es-ES"/>
-    </w:rPr>
-  </w:style>
-  <w:style w:type="character" w:styleId="TextonotapieCar" w:customStyle="1">
-    <w:name w:val="Texto nota pie Car"/>
-    <w:basedOn w:val="Fuentedeprrafopredeter"/>
-    <w:link w:val="Textonotapie"/>
-    <w:uiPriority w:val="99"/>
-    <w:semiHidden w:val="1"/>
-    <w:rsid w:val="00D110EC"/>
-    <w:rPr>
-      <w:sz w:val="20"/>
-      <w:szCs w:val="20"/>
-      <w:lang w:val="es-ES"/>
-    </w:rPr>
-  </w:style>
-  <w:style w:type="character" w:styleId="Refdenotaalpie">
-    <w:name w:val="footnote reference"/>
-    <w:basedOn w:val="Fuentedeprrafopredeter"/>
-    <w:unhideWhenUsed w:val="1"/>
-    <w:rsid w:val="00D110EC"/>
-    <w:rPr>
-      <w:vertAlign w:val="superscript"/>
-    </w:rPr>
-  </w:style>
-  <w:style w:type="paragraph" w:styleId="Encabezado">
-    <w:name w:val="header"/>
-    <w:basedOn w:val="Normal"/>
-    <w:link w:val="EncabezadoCar"/>
-    <w:uiPriority w:val="99"/>
-    <w:unhideWhenUsed w:val="1"/>
-    <w:rsid w:val="00565AE6"/>
-    <w:pPr>
-      <w:tabs>
-        <w:tab w:val="center" w:pos="4419"/>
-        <w:tab w:val="right" w:pos="8838"/>
-      </w:tabs>
-      <w:spacing w:after="0" w:line="240" w:lineRule="auto"/>
-    </w:pPr>
-  </w:style>
-  <w:style w:type="character" w:styleId="EncabezadoCar" w:customStyle="1">
-    <w:name w:val="Encabezado Car"/>
-    <w:basedOn w:val="Fuentedeprrafopredeter"/>
-    <w:link w:val="Encabezado"/>
-    <w:uiPriority w:val="99"/>
-    <w:rsid w:val="00565AE6"/>
-    <w:rPr>
-      <w:sz w:val="22"/>
-      <w:szCs w:val="22"/>
-    </w:rPr>
-  </w:style>
-  <w:style w:type="table" w:styleId="Tablaconcuadrcula1" w:customStyle="1">
-    <w:name w:val="Tabla con cuadrícula1"/>
-    <w:basedOn w:val="Tablanormal"/>
-    <w:next w:val="Tablaconcuadrcula"/>
-    <w:uiPriority w:val="39"/>
-    <w:rsid w:val="005673ED"/>
-    <w:rPr>
-      <w:sz w:val="22"/>
-      <w:szCs w:val="22"/>
-    </w:rPr>
-    <w:tblPr>
-      <w:tblBorders>
-        <w:top w:color="auto" w:space="0" w:sz="4" w:val="single"/>
-        <w:left w:color="auto" w:space="0" w:sz="4" w:val="single"/>
-        <w:bottom w:color="auto" w:space="0" w:sz="4" w:val="single"/>
-        <w:right w:color="auto" w:space="0" w:sz="4" w:val="single"/>
-        <w:insideH w:color="auto" w:space="0" w:sz="4" w:val="single"/>
-        <w:insideV w:color="auto" w:space="0" w:sz="4" w:val="single"/>
-      </w:tblBorders>
-    </w:tblPr>
-  </w:style>
-  <w:style w:type="paragraph" w:styleId="Textodeglobo">
-    <w:name w:val="Balloon Text"/>
-    <w:basedOn w:val="Normal"/>
-    <w:link w:val="TextodegloboCar"/>
-    <w:uiPriority w:val="99"/>
-    <w:semiHidden w:val="1"/>
-    <w:unhideWhenUsed w:val="1"/>
-    <w:rsid w:val="00E65208"/>
-    <w:pPr>
-      <w:spacing w:after="0" w:line="240" w:lineRule="auto"/>
-    </w:pPr>
-    <w:rPr>
-      <w:rFonts w:ascii="Segoe UI" w:cs="Segoe UI" w:hAnsi="Segoe UI"/>
-      <w:sz w:val="18"/>
-      <w:szCs w:val="18"/>
-    </w:rPr>
-  </w:style>
-  <w:style w:type="character" w:styleId="TextodegloboCar" w:customStyle="1">
-    <w:name w:val="Texto de globo Car"/>
-    <w:basedOn w:val="Fuentedeprrafopredeter"/>
-    <w:link w:val="Textodeglobo"/>
-    <w:uiPriority w:val="99"/>
-    <w:semiHidden w:val="1"/>
-    <w:rsid w:val="00E65208"/>
-    <w:rPr>
-      <w:rFonts w:ascii="Segoe UI" w:cs="Segoe UI" w:hAnsi="Segoe UI"/>
-      <w:sz w:val="18"/>
-      <w:szCs w:val="18"/>
-    </w:rPr>
-  </w:style>
-  <w:style w:type="character" w:styleId="Refdecomentario">
-    <w:name w:val="annotation reference"/>
-    <w:basedOn w:val="Fuentedeprrafopredeter"/>
-    <w:uiPriority w:val="99"/>
-    <w:semiHidden w:val="1"/>
-    <w:unhideWhenUsed w:val="1"/>
-    <w:rsid w:val="008018E6"/>
-    <w:rPr>
-      <w:sz w:val="16"/>
-      <w:szCs w:val="16"/>
-    </w:rPr>
-  </w:style>
-  <w:style w:type="paragraph" w:styleId="Textocomentario">
-    <w:name w:val="annotation text"/>
-    <w:basedOn w:val="Normal"/>
-    <w:link w:val="TextocomentarioCar"/>
-    <w:uiPriority w:val="99"/>
-    <w:unhideWhenUsed w:val="1"/>
-    <w:rsid w:val="008018E6"/>
-    <w:pPr>
-      <w:spacing w:line="240" w:lineRule="auto"/>
-    </w:pPr>
-    <w:rPr>
-      <w:sz w:val="20"/>
-      <w:szCs w:val="20"/>
-    </w:rPr>
-  </w:style>
-  <w:style w:type="character" w:styleId="TextocomentarioCar" w:customStyle="1">
-    <w:name w:val="Texto comentario Car"/>
-    <w:basedOn w:val="Fuentedeprrafopredeter"/>
-    <w:link w:val="Textocomentario"/>
-    <w:uiPriority w:val="99"/>
-    <w:rsid w:val="008018E6"/>
-    <w:rPr>
-      <w:sz w:val="20"/>
-      <w:szCs w:val="20"/>
-    </w:rPr>
-  </w:style>
-  <w:style w:type="paragraph" w:styleId="Asuntodelcomentario">
-    <w:name w:val="annotation subject"/>
-    <w:basedOn w:val="Textocomentario"/>
-    <w:next w:val="Textocomentario"/>
-    <w:link w:val="AsuntodelcomentarioCar"/>
-    <w:uiPriority w:val="99"/>
-    <w:semiHidden w:val="1"/>
-    <w:unhideWhenUsed w:val="1"/>
-    <w:rsid w:val="008018E6"/>
-    <w:rPr>
-      <w:b w:val="1"/>
-      <w:bCs w:val="1"/>
-    </w:rPr>
-  </w:style>
-  <w:style w:type="character" w:styleId="AsuntodelcomentarioCar" w:customStyle="1">
-    <w:name w:val="Asunto del comentario Car"/>
-    <w:basedOn w:val="TextocomentarioCar"/>
-    <w:link w:val="Asuntodelcomentario"/>
-    <w:uiPriority w:val="99"/>
-    <w:semiHidden w:val="1"/>
-    <w:rsid w:val="008018E6"/>
-    <w:rPr>
-      <w:b w:val="1"/>
-      <w:bCs w:val="1"/>
-      <w:sz w:val="20"/>
-      <w:szCs w:val="20"/>
     </w:rPr>
   </w:style>
   <w:style w:type="paragraph" w:styleId="Subtitle">
@@ -14538,7 +14365,7 @@
 </file>
 
 <file path=word/theme/theme1.xml><?xml version="1.0" encoding="utf-8"?>
-<a:theme xmlns:a="http://schemas.openxmlformats.org/drawingml/2006/main" name="Tema de Office">
+<a:theme xmlns:a="http://schemas.openxmlformats.org/drawingml/2006/main" name="Office Theme">
   <a:themeElements>
     <a:clrScheme name="Office">
       <a:dk1>
@@ -14548,44 +14375,44 @@
         <a:sysClr val="window" lastClr="FFFFFF"/>
       </a:lt1>
       <a:dk2>
-        <a:srgbClr val="44546A"/>
+        <a:srgbClr val="1F497D"/>
       </a:dk2>
       <a:lt2>
-        <a:srgbClr val="E7E6E6"/>
+        <a:srgbClr val="EEECE1"/>
       </a:lt2>
       <a:accent1>
-        <a:srgbClr val="4472C4"/>
+        <a:srgbClr val="4F81BD"/>
       </a:accent1>
       <a:accent2>
-        <a:srgbClr val="ED7D31"/>
+        <a:srgbClr val="C0504D"/>
       </a:accent2>
       <a:accent3>
-        <a:srgbClr val="A5A5A5"/>
+        <a:srgbClr val="9BBB59"/>
       </a:accent3>
       <a:accent4>
-        <a:srgbClr val="FFC000"/>
+        <a:srgbClr val="8064A2"/>
       </a:accent4>
       <a:accent5>
-        <a:srgbClr val="5B9BD5"/>
+        <a:srgbClr val="4BACC6"/>
       </a:accent5>
       <a:accent6>
-        <a:srgbClr val="70AD47"/>
+        <a:srgbClr val="F79646"/>
       </a:accent6>
       <a:hlink>
-        <a:srgbClr val="0563C1"/>
+        <a:srgbClr val="0000FF"/>
       </a:hlink>
       <a:folHlink>
-        <a:srgbClr val="954F72"/>
+        <a:srgbClr val="800080"/>
       </a:folHlink>
     </a:clrScheme>
     <a:fontScheme name="Office">
       <a:majorFont>
-        <a:latin typeface="Calibri Light" panose="020F0302020204030204"/>
+        <a:latin typeface="Calibri"/>
         <a:ea typeface=""/>
         <a:cs typeface=""/>
-        <a:font script="Jpan" typeface="游ゴシック Light"/>
+        <a:font script="Jpan" typeface="ＭＳ ゴシック"/>
         <a:font script="Hang" typeface="맑은 고딕"/>
-        <a:font script="Hans" typeface="等线 Light"/>
+        <a:font script="Hans" typeface="宋体"/>
         <a:font script="Hant" typeface="新細明體"/>
         <a:font script="Arab" typeface="Times New Roman"/>
         <a:font script="Hebr" typeface="Times New Roman"/>
@@ -14613,31 +14440,14 @@
         <a:font script="Viet" typeface="Times New Roman"/>
         <a:font script="Uigh" typeface="Microsoft Uighur"/>
         <a:font script="Geor" typeface="Sylfaen"/>
-        <a:font script="Armn" typeface="Arial"/>
-        <a:font script="Bugi" typeface="Leelawadee UI"/>
-        <a:font script="Bopo" typeface="Microsoft JhengHei"/>
-        <a:font script="Java" typeface="Javanese Text"/>
-        <a:font script="Lisu" typeface="Segoe UI"/>
-        <a:font script="Mymr" typeface="Myanmar Text"/>
-        <a:font script="Nkoo" typeface="Ebrima"/>
-        <a:font script="Olck" typeface="Nirmala UI"/>
-        <a:font script="Osma" typeface="Ebrima"/>
-        <a:font script="Phag" typeface="Phagspa"/>
-        <a:font script="Syrn" typeface="Estrangelo Edessa"/>
-        <a:font script="Syrj" typeface="Estrangelo Edessa"/>
-        <a:font script="Syre" typeface="Estrangelo Edessa"/>
-        <a:font script="Sora" typeface="Nirmala UI"/>
-        <a:font script="Tale" typeface="Microsoft Tai Le"/>
-        <a:font script="Talu" typeface="Microsoft New Tai Lue"/>
-        <a:font script="Tfng" typeface="Ebrima"/>
       </a:majorFont>
       <a:minorFont>
-        <a:latin typeface="Calibri" panose="020F0502020204030204"/>
+        <a:latin typeface="Cambria"/>
         <a:ea typeface=""/>
         <a:cs typeface=""/>
-        <a:font script="Jpan" typeface="游明朝"/>
+        <a:font script="Jpan" typeface="ＭＳ 明朝"/>
         <a:font script="Hang" typeface="맑은 고딕"/>
-        <a:font script="Hans" typeface="等线"/>
+        <a:font script="Hans" typeface="宋体"/>
         <a:font script="Hant" typeface="新細明體"/>
         <a:font script="Arab" typeface="Arial"/>
         <a:font script="Hebr" typeface="Arial"/>
@@ -14665,23 +14475,6 @@
         <a:font script="Viet" typeface="Arial"/>
         <a:font script="Uigh" typeface="Microsoft Uighur"/>
         <a:font script="Geor" typeface="Sylfaen"/>
-        <a:font script="Armn" typeface="Arial"/>
-        <a:font script="Bugi" typeface="Leelawadee UI"/>
-        <a:font script="Bopo" typeface="Microsoft JhengHei"/>
-        <a:font script="Java" typeface="Javanese Text"/>
-        <a:font script="Lisu" typeface="Segoe UI"/>
-        <a:font script="Mymr" typeface="Myanmar Text"/>
-        <a:font script="Nkoo" typeface="Ebrima"/>
-        <a:font script="Olck" typeface="Nirmala UI"/>
-        <a:font script="Osma" typeface="Ebrima"/>
-        <a:font script="Phag" typeface="Phagspa"/>
-        <a:font script="Syrn" typeface="Estrangelo Edessa"/>
-        <a:font script="Syrj" typeface="Estrangelo Edessa"/>
-        <a:font script="Syre" typeface="Estrangelo Edessa"/>
-        <a:font script="Sora" typeface="Nirmala UI"/>
-        <a:font script="Tale" typeface="Microsoft Tai Le"/>
-        <a:font script="Talu" typeface="Microsoft New Tai Lue"/>
-        <a:font script="Tfng" typeface="Ebrima"/>
       </a:minorFont>
     </a:fontScheme>
     <a:fmtScheme name="Office">
@@ -14693,156 +14486,200 @@
           <a:gsLst>
             <a:gs pos="0">
               <a:schemeClr val="phClr">
-                <a:lumMod val="110000"/>
-                <a:satMod val="105000"/>
-                <a:tint val="67000"/>
+                <a:tint val="50000"/>
+                <a:satMod val="300000"/>
               </a:schemeClr>
             </a:gs>
-            <a:gs pos="50000">
+            <a:gs pos="35000">
               <a:schemeClr val="phClr">
-                <a:lumMod val="105000"/>
-                <a:satMod val="103000"/>
-                <a:tint val="73000"/>
+                <a:tint val="37000"/>
+                <a:satMod val="300000"/>
               </a:schemeClr>
             </a:gs>
             <a:gs pos="100000">
               <a:schemeClr val="phClr">
-                <a:lumMod val="105000"/>
-                <a:satMod val="109000"/>
-                <a:tint val="81000"/>
+                <a:tint val="15000"/>
+                <a:satMod val="350000"/>
               </a:schemeClr>
             </a:gs>
           </a:gsLst>
-          <a:lin ang="5400000" scaled="0"/>
+          <a:lin ang="16200000" scaled="1"/>
         </a:gradFill>
         <a:gradFill rotWithShape="1">
           <a:gsLst>
             <a:gs pos="0">
               <a:schemeClr val="phClr">
-                <a:satMod val="103000"/>
-                <a:lumMod val="102000"/>
-                <a:tint val="94000"/>
-              </a:schemeClr>
-            </a:gs>
-            <a:gs pos="50000">
-              <a:schemeClr val="phClr">
-                <a:satMod val="110000"/>
-                <a:lumMod val="100000"/>
+                <a:tint val="100000"/>
                 <a:shade val="100000"/>
+                <a:satMod val="130000"/>
               </a:schemeClr>
             </a:gs>
             <a:gs pos="100000">
               <a:schemeClr val="phClr">
-                <a:lumMod val="99000"/>
-                <a:satMod val="120000"/>
-                <a:shade val="78000"/>
+                <a:tint val="50000"/>
+                <a:shade val="100000"/>
+                <a:satMod val="350000"/>
               </a:schemeClr>
             </a:gs>
           </a:gsLst>
-          <a:lin ang="5400000" scaled="0"/>
+          <a:lin ang="16200000" scaled="0"/>
         </a:gradFill>
       </a:fillStyleLst>
       <a:lnStyleLst>
-        <a:ln w="6350" cap="flat" cmpd="sng" algn="ctr">
+        <a:ln w="9525" cap="flat" cmpd="sng" algn="ctr">
+          <a:solidFill>
+            <a:schemeClr val="phClr">
+              <a:shade val="95000"/>
+              <a:satMod val="105000"/>
+            </a:schemeClr>
+          </a:solidFill>
+          <a:prstDash val="solid"/>
+        </a:ln>
+        <a:ln w="25400" cap="flat" cmpd="sng" algn="ctr">
           <a:solidFill>
             <a:schemeClr val="phClr"/>
           </a:solidFill>
           <a:prstDash val="solid"/>
-          <a:miter lim="800000"/>
         </a:ln>
-        <a:ln w="12700" cap="flat" cmpd="sng" algn="ctr">
+        <a:ln w="38100" cap="flat" cmpd="sng" algn="ctr">
           <a:solidFill>
             <a:schemeClr val="phClr"/>
           </a:solidFill>
           <a:prstDash val="solid"/>
-          <a:miter lim="800000"/>
-        </a:ln>
-        <a:ln w="19050" cap="flat" cmpd="sng" algn="ctr">
-          <a:solidFill>
-            <a:schemeClr val="phClr"/>
-          </a:solidFill>
-          <a:prstDash val="solid"/>
-          <a:miter lim="800000"/>
         </a:ln>
       </a:lnStyleLst>
       <a:effectStyleLst>
         <a:effectStyle>
-          <a:effectLst/>
-        </a:effectStyle>
-        <a:effectStyle>
-          <a:effectLst/>
+          <a:effectLst>
+            <a:outerShdw blurRad="40000" dist="20000" dir="5400000" rotWithShape="0">
+              <a:srgbClr val="000000">
+                <a:alpha val="38000"/>
+              </a:srgbClr>
+            </a:outerShdw>
+          </a:effectLst>
         </a:effectStyle>
         <a:effectStyle>
           <a:effectLst>
-            <a:outerShdw blurRad="57150" dist="19050" dir="5400000" algn="ctr" rotWithShape="0">
+            <a:outerShdw blurRad="40000" dist="23000" dir="5400000" rotWithShape="0">
               <a:srgbClr val="000000">
-                <a:alpha val="63000"/>
+                <a:alpha val="35000"/>
               </a:srgbClr>
             </a:outerShdw>
           </a:effectLst>
+        </a:effectStyle>
+        <a:effectStyle>
+          <a:effectLst>
+            <a:outerShdw blurRad="40000" dist="23000" dir="5400000" rotWithShape="0">
+              <a:srgbClr val="000000">
+                <a:alpha val="35000"/>
+              </a:srgbClr>
+            </a:outerShdw>
+          </a:effectLst>
+          <a:scene3d>
+            <a:camera prst="orthographicFront">
+              <a:rot lat="0" lon="0" rev="0"/>
+            </a:camera>
+            <a:lightRig rig="threePt" dir="t">
+              <a:rot lat="0" lon="0" rev="1200000"/>
+            </a:lightRig>
+          </a:scene3d>
+          <a:sp3d>
+            <a:bevelT w="63500" h="25400"/>
+          </a:sp3d>
         </a:effectStyle>
       </a:effectStyleLst>
       <a:bgFillStyleLst>
         <a:solidFill>
           <a:schemeClr val="phClr"/>
         </a:solidFill>
-        <a:solidFill>
-          <a:schemeClr val="phClr">
-            <a:tint val="95000"/>
-            <a:satMod val="170000"/>
-          </a:schemeClr>
-        </a:solidFill>
         <a:gradFill rotWithShape="1">
           <a:gsLst>
             <a:gs pos="0">
               <a:schemeClr val="phClr">
-                <a:tint val="93000"/>
-                <a:satMod val="150000"/>
-                <a:shade val="98000"/>
-                <a:lumMod val="102000"/>
+                <a:tint val="40000"/>
+                <a:satMod val="350000"/>
               </a:schemeClr>
             </a:gs>
-            <a:gs pos="50000">
+            <a:gs pos="40000">
               <a:schemeClr val="phClr">
-                <a:tint val="98000"/>
-                <a:satMod val="130000"/>
-                <a:shade val="90000"/>
-                <a:lumMod val="103000"/>
+                <a:tint val="45000"/>
+                <a:shade val="99000"/>
+                <a:satMod val="350000"/>
               </a:schemeClr>
             </a:gs>
             <a:gs pos="100000">
               <a:schemeClr val="phClr">
-                <a:shade val="63000"/>
-                <a:satMod val="120000"/>
+                <a:shade val="20000"/>
+                <a:satMod val="255000"/>
               </a:schemeClr>
             </a:gs>
           </a:gsLst>
-          <a:lin ang="5400000" scaled="0"/>
+          <a:path path="circle">
+            <a:fillToRect l="50000" t="-80000" r="50000" b="180000"/>
+          </a:path>
+        </a:gradFill>
+        <a:gradFill rotWithShape="1">
+          <a:gsLst>
+            <a:gs pos="0">
+              <a:schemeClr val="phClr">
+                <a:tint val="80000"/>
+                <a:satMod val="300000"/>
+              </a:schemeClr>
+            </a:gs>
+            <a:gs pos="100000">
+              <a:schemeClr val="phClr">
+                <a:shade val="30000"/>
+                <a:satMod val="200000"/>
+              </a:schemeClr>
+            </a:gs>
+          </a:gsLst>
+          <a:path path="circle">
+            <a:fillToRect l="50000" t="50000" r="50000" b="50000"/>
+          </a:path>
         </a:gradFill>
       </a:bgFillStyleLst>
     </a:fmtScheme>
   </a:themeElements>
-  <a:objectDefaults/>
+  <a:objectDefaults>
+    <a:spDef>
+      <a:spPr/>
+      <a:bodyPr/>
+      <a:lstStyle/>
+      <a:style>
+        <a:lnRef idx="1">
+          <a:schemeClr val="accent1"/>
+        </a:lnRef>
+        <a:fillRef idx="3">
+          <a:schemeClr val="accent1"/>
+        </a:fillRef>
+        <a:effectRef idx="2">
+          <a:schemeClr val="accent1"/>
+        </a:effectRef>
+        <a:fontRef idx="minor">
+          <a:schemeClr val="lt1"/>
+        </a:fontRef>
+      </a:style>
+    </a:spDef>
+    <a:lnDef>
+      <a:spPr/>
+      <a:bodyPr/>
+      <a:lstStyle/>
+      <a:style>
+        <a:lnRef idx="2">
+          <a:schemeClr val="accent1"/>
+        </a:lnRef>
+        <a:fillRef idx="0">
+          <a:schemeClr val="accent1"/>
+        </a:fillRef>
+        <a:effectRef idx="1">
+          <a:schemeClr val="accent1"/>
+        </a:effectRef>
+        <a:fontRef idx="minor">
+          <a:schemeClr val="tx1"/>
+        </a:fontRef>
+      </a:style>
+    </a:lnDef>
+  </a:objectDefaults>
   <a:extraClrSchemeLst/>
-  <a:extLst>
-    <a:ext uri="{05A4C25C-085E-4340-85A3-A5531E510DB2}">
-      <thm15:themeFamily xmlns:thm15="http://schemas.microsoft.com/office/thememl/2012/main" name="Office Theme" id="{62F939B6-93AF-4DB8-9C6B-D6C7DFDC589F}" vid="{4A3C46E8-61CC-4603-A589-7422A47A8E4A}"/>
-    </a:ext>
-  </a:extLst>
 </a:theme>
-</file>
-
-<file path=customXML/item1.xml><?xml version="1.0" encoding="utf-8"?>
-<go:gDocsCustomXmlDataStorage xmlns:go="http://customooxmlschemas.google.com/" xmlns:r="http://schemas.openxmlformats.org/officeDocument/2006/relationships" uri="GoogleDocsCustomDataVersion2">
-  <go:docsCustomData xmlns:go="http://customooxmlschemas.google.com/" roundtripDataSignature="AMtx7mjd3jPgtt4084gbisXmTU+DyQBVTA==">CgMxLjA4AHIhMUVEQlVoX3NNQ2RKb1A5RmttZmR3Rzl3WG1qZHgyQ2Yz</go:docsCustomData>
-</go:gDocsCustomXmlDataStorage>
-</file>
-
-<file path=customXML/itemProps1.xml><?xml version="1.0" encoding="utf-8"?>
-<ds:datastoreItem xmlns:ds="http://schemas.openxmlformats.org/officeDocument/2006/customXml" ds:itemID="{11111111-1234-1234-1234-123412341234}">
-  <ds:schemaRefs>
-    <ds:schemaRef ds:uri="http://schemas.openxmlformats.org/officeDocument/2006/relationships"/>
-    <ds:schemaRef ds:uri="http://customooxmlschemas.google.com/"/>
-  </ds:schemaRefs>
-</ds:datastoreItem>
 </file>
</xml_diff>